<commit_message>
Added SAHSULAND_DEV build instructions, updated TODO.txt
</commit_message>
<xml_diff>
--- a/rifDatabase/Postgres/INSTALL.docx
+++ b/rifDatabase/Postgres/INSTALL.docx
@@ -22,8 +22,6 @@
         </w:rPr>
         <w:t>INSTALLATION NOTES FOR RIF4.0 DATABASE</w:t>
       </w:r>
-      <w:bookmarkStart w:id="0" w:name="_GoBack"/>
-      <w:bookmarkEnd w:id="0"/>
     </w:p>
     <w:sdt>
       <w:sdtPr>
@@ -56,6 +54,8 @@
             <w:t>Contents</w:t>
           </w:r>
         </w:p>
+        <w:bookmarkStart w:id="0" w:name="_GoBack"/>
+        <w:bookmarkEnd w:id="0"/>
         <w:p>
           <w:pPr>
             <w:pStyle w:val="TOC1"/>
@@ -75,7 +75,7 @@
           <w:r>
             <w:fldChar w:fldCharType="separate"/>
           </w:r>
-          <w:hyperlink w:anchor="_Toc384125443" w:history="1">
+          <w:hyperlink w:anchor="_Toc384304243" w:history="1">
             <w:r>
               <w:rPr>
                 <w:rStyle w:val="Hyperlink"/>
@@ -103,7 +103,7 @@
                 <w:noProof/>
                 <w:webHidden/>
               </w:rPr>
-              <w:instrText xml:space="preserve"> PAGEREF _Toc384125443 \h </w:instrText>
+              <w:instrText xml:space="preserve"> PAGEREF _Toc384304243 \h </w:instrText>
             </w:r>
             <w:r>
               <w:rPr>
@@ -144,7 +144,7 @@
               <w:noProof/>
             </w:rPr>
           </w:pPr>
-          <w:hyperlink w:anchor="_Toc384125444" w:history="1">
+          <w:hyperlink w:anchor="_Toc384304244" w:history="1">
             <w:r>
               <w:rPr>
                 <w:rStyle w:val="Hyperlink"/>
@@ -172,7 +172,7 @@
                 <w:noProof/>
                 <w:webHidden/>
               </w:rPr>
-              <w:instrText xml:space="preserve"> PAGEREF _Toc384125444 \h </w:instrText>
+              <w:instrText xml:space="preserve"> PAGEREF _Toc384304244 \h </w:instrText>
             </w:r>
             <w:r>
               <w:rPr>
@@ -213,7 +213,7 @@
               <w:noProof/>
             </w:rPr>
           </w:pPr>
-          <w:hyperlink w:anchor="_Toc384125445" w:history="1">
+          <w:hyperlink w:anchor="_Toc384304245" w:history="1">
             <w:r>
               <w:rPr>
                 <w:rStyle w:val="Hyperlink"/>
@@ -240,7 +240,7 @@
                 <w:noProof/>
                 <w:webHidden/>
               </w:rPr>
-              <w:instrText xml:space="preserve"> PAGEREF _Toc384125445 \h </w:instrText>
+              <w:instrText xml:space="preserve"> PAGEREF _Toc384304245 \h </w:instrText>
             </w:r>
             <w:r>
               <w:rPr>
@@ -281,7 +281,7 @@
               <w:noProof/>
             </w:rPr>
           </w:pPr>
-          <w:hyperlink w:anchor="_Toc384125446" w:history="1">
+          <w:hyperlink w:anchor="_Toc384304246" w:history="1">
             <w:r>
               <w:rPr>
                 <w:rStyle w:val="Hyperlink"/>
@@ -309,7 +309,7 @@
                 <w:noProof/>
                 <w:webHidden/>
               </w:rPr>
-              <w:instrText xml:space="preserve"> PAGEREF _Toc384125446 \h </w:instrText>
+              <w:instrText xml:space="preserve"> PAGEREF _Toc384304246 \h </w:instrText>
             </w:r>
             <w:r>
               <w:rPr>
@@ -350,7 +350,7 @@
               <w:noProof/>
             </w:rPr>
           </w:pPr>
-          <w:hyperlink w:anchor="_Toc384125447" w:history="1">
+          <w:hyperlink w:anchor="_Toc384304247" w:history="1">
             <w:r>
               <w:rPr>
                 <w:rStyle w:val="Hyperlink"/>
@@ -378,7 +378,7 @@
                 <w:noProof/>
                 <w:webHidden/>
               </w:rPr>
-              <w:instrText xml:space="preserve"> PAGEREF _Toc384125447 \h </w:instrText>
+              <w:instrText xml:space="preserve"> PAGEREF _Toc384304247 \h </w:instrText>
             </w:r>
             <w:r>
               <w:rPr>
@@ -419,7 +419,7 @@
               <w:noProof/>
             </w:rPr>
           </w:pPr>
-          <w:hyperlink w:anchor="_Toc384125448" w:history="1">
+          <w:hyperlink w:anchor="_Toc384304248" w:history="1">
             <w:r>
               <w:rPr>
                 <w:rStyle w:val="Hyperlink"/>
@@ -447,7 +447,7 @@
                 <w:noProof/>
                 <w:webHidden/>
               </w:rPr>
-              <w:instrText xml:space="preserve"> PAGEREF _Toc384125448 \h </w:instrText>
+              <w:instrText xml:space="preserve"> PAGEREF _Toc384304248 \h </w:instrText>
             </w:r>
             <w:r>
               <w:rPr>
@@ -488,7 +488,7 @@
               <w:noProof/>
             </w:rPr>
           </w:pPr>
-          <w:hyperlink w:anchor="_Toc384125449" w:history="1">
+          <w:hyperlink w:anchor="_Toc384304249" w:history="1">
             <w:r>
               <w:rPr>
                 <w:rStyle w:val="Hyperlink"/>
@@ -516,7 +516,7 @@
                 <w:noProof/>
                 <w:webHidden/>
               </w:rPr>
-              <w:instrText xml:space="preserve"> PAGEREF _Toc384125449 \h </w:instrText>
+              <w:instrText xml:space="preserve"> PAGEREF _Toc384304249 \h </w:instrText>
             </w:r>
             <w:r>
               <w:rPr>
@@ -557,7 +557,7 @@
               <w:noProof/>
             </w:rPr>
           </w:pPr>
-          <w:hyperlink w:anchor="_Toc384125450" w:history="1">
+          <w:hyperlink w:anchor="_Toc384304250" w:history="1">
             <w:r>
               <w:rPr>
                 <w:rStyle w:val="Hyperlink"/>
@@ -585,7 +585,7 @@
                 <w:noProof/>
                 <w:webHidden/>
               </w:rPr>
-              <w:instrText xml:space="preserve"> PAGEREF _Toc384125450 \h </w:instrText>
+              <w:instrText xml:space="preserve"> PAGEREF _Toc384304250 \h </w:instrText>
             </w:r>
             <w:r>
               <w:rPr>
@@ -626,7 +626,7 @@
               <w:noProof/>
             </w:rPr>
           </w:pPr>
-          <w:hyperlink w:anchor="_Toc384125451" w:history="1">
+          <w:hyperlink w:anchor="_Toc384304251" w:history="1">
             <w:r>
               <w:rPr>
                 <w:rStyle w:val="Hyperlink"/>
@@ -654,7 +654,7 @@
                 <w:noProof/>
                 <w:webHidden/>
               </w:rPr>
-              <w:instrText xml:space="preserve"> PAGEREF _Toc384125451 \h </w:instrText>
+              <w:instrText xml:space="preserve"> PAGEREF _Toc384304251 \h </w:instrText>
             </w:r>
             <w:r>
               <w:rPr>
@@ -695,7 +695,7 @@
               <w:noProof/>
             </w:rPr>
           </w:pPr>
-          <w:hyperlink w:anchor="_Toc384125452" w:history="1">
+          <w:hyperlink w:anchor="_Toc384304252" w:history="1">
             <w:r>
               <w:rPr>
                 <w:rStyle w:val="Hyperlink"/>
@@ -723,7 +723,7 @@
                 <w:noProof/>
                 <w:webHidden/>
               </w:rPr>
-              <w:instrText xml:space="preserve"> PAGEREF _Toc384125452 \h </w:instrText>
+              <w:instrText xml:space="preserve"> PAGEREF _Toc384304252 \h </w:instrText>
             </w:r>
             <w:r>
               <w:rPr>
@@ -764,7 +764,7 @@
               <w:noProof/>
             </w:rPr>
           </w:pPr>
-          <w:hyperlink w:anchor="_Toc384125453" w:history="1">
+          <w:hyperlink w:anchor="_Toc384304253" w:history="1">
             <w:r>
               <w:rPr>
                 <w:rStyle w:val="Hyperlink"/>
@@ -792,7 +792,7 @@
                 <w:noProof/>
                 <w:webHidden/>
               </w:rPr>
-              <w:instrText xml:space="preserve"> PAGEREF _Toc384125453 \h </w:instrText>
+              <w:instrText xml:space="preserve"> PAGEREF _Toc384304253 \h </w:instrText>
             </w:r>
             <w:r>
               <w:rPr>
@@ -833,7 +833,7 @@
               <w:noProof/>
             </w:rPr>
           </w:pPr>
-          <w:hyperlink w:anchor="_Toc384125454" w:history="1">
+          <w:hyperlink w:anchor="_Toc384304254" w:history="1">
             <w:r>
               <w:rPr>
                 <w:rStyle w:val="Hyperlink"/>
@@ -861,7 +861,7 @@
                 <w:noProof/>
                 <w:webHidden/>
               </w:rPr>
-              <w:instrText xml:space="preserve"> PAGEREF _Toc384125454 \h </w:instrText>
+              <w:instrText xml:space="preserve"> PAGEREF _Toc384304254 \h </w:instrText>
             </w:r>
             <w:r>
               <w:rPr>
@@ -902,7 +902,7 @@
               <w:noProof/>
             </w:rPr>
           </w:pPr>
-          <w:hyperlink w:anchor="_Toc384125455" w:history="1">
+          <w:hyperlink w:anchor="_Toc384304255" w:history="1">
             <w:r>
               <w:rPr>
                 <w:rStyle w:val="Hyperlink"/>
@@ -930,7 +930,7 @@
                 <w:noProof/>
                 <w:webHidden/>
               </w:rPr>
-              <w:instrText xml:space="preserve"> PAGEREF _Toc384125455 \h </w:instrText>
+              <w:instrText xml:space="preserve"> PAGEREF _Toc384304255 \h </w:instrText>
             </w:r>
             <w:r>
               <w:rPr>
@@ -971,7 +971,7 @@
               <w:noProof/>
             </w:rPr>
           </w:pPr>
-          <w:hyperlink w:anchor="_Toc384125456" w:history="1">
+          <w:hyperlink w:anchor="_Toc384304256" w:history="1">
             <w:r>
               <w:rPr>
                 <w:rStyle w:val="Hyperlink"/>
@@ -998,7 +998,7 @@
                 <w:noProof/>
                 <w:webHidden/>
               </w:rPr>
-              <w:instrText xml:space="preserve"> PAGEREF _Toc384125456 \h </w:instrText>
+              <w:instrText xml:space="preserve"> PAGEREF _Toc384304256 \h </w:instrText>
             </w:r>
             <w:r>
               <w:rPr>
@@ -1039,7 +1039,7 @@
               <w:noProof/>
             </w:rPr>
           </w:pPr>
-          <w:hyperlink w:anchor="_Toc384125457" w:history="1">
+          <w:hyperlink w:anchor="_Toc384304257" w:history="1">
             <w:r>
               <w:rPr>
                 <w:rStyle w:val="Hyperlink"/>
@@ -1066,7 +1066,7 @@
                 <w:noProof/>
                 <w:webHidden/>
               </w:rPr>
-              <w:instrText xml:space="preserve"> PAGEREF _Toc384125457 \h </w:instrText>
+              <w:instrText xml:space="preserve"> PAGEREF _Toc384304257 \h </w:instrText>
             </w:r>
             <w:r>
               <w:rPr>
@@ -1107,7 +1107,76 @@
               <w:noProof/>
             </w:rPr>
           </w:pPr>
-          <w:hyperlink w:anchor="_Toc384125458" w:history="1">
+          <w:hyperlink w:anchor="_Toc384304258" w:history="1">
+            <w:r>
+              <w:rPr>
+                <w:rStyle w:val="Hyperlink"/>
+                <w:rFonts w:eastAsia="Calibri"/>
+                <w:noProof/>
+              </w:rPr>
+              <w:t>3. RIF Database Development Environment</w:t>
+            </w:r>
+            <w:r>
+              <w:rPr>
+                <w:noProof/>
+                <w:webHidden/>
+              </w:rPr>
+              <w:tab/>
+            </w:r>
+            <w:r>
+              <w:rPr>
+                <w:noProof/>
+                <w:webHidden/>
+              </w:rPr>
+              <w:fldChar w:fldCharType="begin"/>
+            </w:r>
+            <w:r>
+              <w:rPr>
+                <w:noProof/>
+                <w:webHidden/>
+              </w:rPr>
+              <w:instrText xml:space="preserve"> PAGEREF _Toc384304258 \h </w:instrText>
+            </w:r>
+            <w:r>
+              <w:rPr>
+                <w:noProof/>
+                <w:webHidden/>
+              </w:rPr>
+            </w:r>
+            <w:r>
+              <w:rPr>
+                <w:noProof/>
+                <w:webHidden/>
+              </w:rPr>
+              <w:fldChar w:fldCharType="separate"/>
+            </w:r>
+            <w:r>
+              <w:rPr>
+                <w:noProof/>
+                <w:webHidden/>
+              </w:rPr>
+              <w:t>12</w:t>
+            </w:r>
+            <w:r>
+              <w:rPr>
+                <w:noProof/>
+                <w:webHidden/>
+              </w:rPr>
+              <w:fldChar w:fldCharType="end"/>
+            </w:r>
+          </w:hyperlink>
+        </w:p>
+        <w:p>
+          <w:pPr>
+            <w:pStyle w:val="TOC1"/>
+            <w:tabs>
+              <w:tab w:val="right" w:leader="dot" w:pos="9016"/>
+            </w:tabs>
+            <w:rPr>
+              <w:noProof/>
+            </w:rPr>
+          </w:pPr>
+          <w:hyperlink w:anchor="_Toc384304259" w:history="1">
             <w:r>
               <w:rPr>
                 <w:rStyle w:val="Hyperlink"/>
@@ -1135,7 +1204,7 @@
                 <w:noProof/>
                 <w:webHidden/>
               </w:rPr>
-              <w:instrText xml:space="preserve"> PAGEREF _Toc384125458 \h </w:instrText>
+              <w:instrText xml:space="preserve"> PAGEREF _Toc384304259 \h </w:instrText>
             </w:r>
             <w:r>
               <w:rPr>
@@ -1176,7 +1245,7 @@
               <w:noProof/>
             </w:rPr>
           </w:pPr>
-          <w:hyperlink w:anchor="_Toc384125459" w:history="1">
+          <w:hyperlink w:anchor="_Toc384304260" w:history="1">
             <w:r>
               <w:rPr>
                 <w:rStyle w:val="Hyperlink"/>
@@ -1204,7 +1273,7 @@
                 <w:noProof/>
                 <w:webHidden/>
               </w:rPr>
-              <w:instrText xml:space="preserve"> PAGEREF _Toc384125459 \h </w:instrText>
+              <w:instrText xml:space="preserve"> PAGEREF _Toc384304260 \h </w:instrText>
             </w:r>
             <w:r>
               <w:rPr>
@@ -1245,7 +1314,7 @@
               <w:noProof/>
             </w:rPr>
           </w:pPr>
-          <w:hyperlink w:anchor="_Toc384125460" w:history="1">
+          <w:hyperlink w:anchor="_Toc384304261" w:history="1">
             <w:r>
               <w:rPr>
                 <w:rStyle w:val="Hyperlink"/>
@@ -1273,7 +1342,7 @@
                 <w:noProof/>
                 <w:webHidden/>
               </w:rPr>
-              <w:instrText xml:space="preserve"> PAGEREF _Toc384125460 \h </w:instrText>
+              <w:instrText xml:space="preserve"> PAGEREF _Toc384304261 \h </w:instrText>
             </w:r>
             <w:r>
               <w:rPr>
@@ -1314,7 +1383,7 @@
               <w:noProof/>
             </w:rPr>
           </w:pPr>
-          <w:hyperlink w:anchor="_Toc384125461" w:history="1">
+          <w:hyperlink w:anchor="_Toc384304262" w:history="1">
             <w:r>
               <w:rPr>
                 <w:rStyle w:val="Hyperlink"/>
@@ -1342,7 +1411,7 @@
                 <w:noProof/>
                 <w:webHidden/>
               </w:rPr>
-              <w:instrText xml:space="preserve"> PAGEREF _Toc384125461 \h </w:instrText>
+              <w:instrText xml:space="preserve"> PAGEREF _Toc384304262 \h </w:instrText>
             </w:r>
             <w:r>
               <w:rPr>
@@ -1383,7 +1452,7 @@
               <w:noProof/>
             </w:rPr>
           </w:pPr>
-          <w:hyperlink w:anchor="_Toc384125462" w:history="1">
+          <w:hyperlink w:anchor="_Toc384304263" w:history="1">
             <w:r>
               <w:rPr>
                 <w:rStyle w:val="Hyperlink"/>
@@ -1411,7 +1480,7 @@
                 <w:noProof/>
                 <w:webHidden/>
               </w:rPr>
-              <w:instrText xml:space="preserve"> PAGEREF _Toc384125462 \h </w:instrText>
+              <w:instrText xml:space="preserve"> PAGEREF _Toc384304263 \h </w:instrText>
             </w:r>
             <w:r>
               <w:rPr>
@@ -1452,7 +1521,7 @@
               <w:noProof/>
             </w:rPr>
           </w:pPr>
-          <w:hyperlink w:anchor="_Toc384125463" w:history="1">
+          <w:hyperlink w:anchor="_Toc384304264" w:history="1">
             <w:r>
               <w:rPr>
                 <w:rStyle w:val="Hyperlink"/>
@@ -1479,7 +1548,7 @@
                 <w:noProof/>
                 <w:webHidden/>
               </w:rPr>
-              <w:instrText xml:space="preserve"> PAGEREF _Toc384125463 \h </w:instrText>
+              <w:instrText xml:space="preserve"> PAGEREF _Toc384304264 \h </w:instrText>
             </w:r>
             <w:r>
               <w:rPr>
@@ -1520,7 +1589,7 @@
               <w:noProof/>
             </w:rPr>
           </w:pPr>
-          <w:hyperlink w:anchor="_Toc384125464" w:history="1">
+          <w:hyperlink w:anchor="_Toc384304265" w:history="1">
             <w:r>
               <w:rPr>
                 <w:rStyle w:val="Hyperlink"/>
@@ -1548,7 +1617,7 @@
                 <w:noProof/>
                 <w:webHidden/>
               </w:rPr>
-              <w:instrText xml:space="preserve"> PAGEREF _Toc384125464 \h </w:instrText>
+              <w:instrText xml:space="preserve"> PAGEREF _Toc384304265 \h </w:instrText>
             </w:r>
             <w:r>
               <w:rPr>
@@ -1589,7 +1658,7 @@
               <w:noProof/>
             </w:rPr>
           </w:pPr>
-          <w:hyperlink w:anchor="_Toc384125465" w:history="1">
+          <w:hyperlink w:anchor="_Toc384304266" w:history="1">
             <w:r>
               <w:rPr>
                 <w:rStyle w:val="Hyperlink"/>
@@ -1616,7 +1685,7 @@
                 <w:noProof/>
                 <w:webHidden/>
               </w:rPr>
-              <w:instrText xml:space="preserve"> PAGEREF _Toc384125465 \h </w:instrText>
+              <w:instrText xml:space="preserve"> PAGEREF _Toc384304266 \h </w:instrText>
             </w:r>
             <w:r>
               <w:rPr>
@@ -1657,7 +1726,7 @@
               <w:noProof/>
             </w:rPr>
           </w:pPr>
-          <w:hyperlink w:anchor="_Toc384125466" w:history="1">
+          <w:hyperlink w:anchor="_Toc384304267" w:history="1">
             <w:r>
               <w:rPr>
                 <w:rStyle w:val="Hyperlink"/>
@@ -1684,7 +1753,7 @@
                 <w:noProof/>
                 <w:webHidden/>
               </w:rPr>
-              <w:instrText xml:space="preserve"> PAGEREF _Toc384125466 \h </w:instrText>
+              <w:instrText xml:space="preserve"> PAGEREF _Toc384304267 \h </w:instrText>
             </w:r>
             <w:r>
               <w:rPr>
@@ -1754,7 +1823,7 @@
           <w:rFonts w:eastAsia="Calibri"/>
         </w:rPr>
       </w:pPr>
-      <w:bookmarkStart w:id="1" w:name="_Toc384125443"/>
+      <w:bookmarkStart w:id="1" w:name="_Toc384304243"/>
       <w:r>
         <w:rPr>
           <w:rFonts w:eastAsia="Calibri"/>
@@ -1967,7 +2036,7 @@
           <w:rFonts w:eastAsia="Calibri"/>
         </w:rPr>
       </w:pPr>
-      <w:bookmarkStart w:id="2" w:name="_Toc384125444"/>
+      <w:bookmarkStart w:id="2" w:name="_Toc384304244"/>
       <w:r>
         <w:rPr>
           <w:rFonts w:eastAsia="Calibri"/>
@@ -3092,7 +3161,13 @@
         <w:pStyle w:val="Sourcecode"/>
       </w:pPr>
       <w:r>
-        <w:t>GRANT ALL ON SCHEMA keving TO pch;</w:t>
+        <w:t xml:space="preserve">GRANT ALL ON SCHEMA </w:t>
+      </w:r>
+      <w:r>
+        <w:t xml:space="preserve">pch </w:t>
+      </w:r>
+      <w:r>
+        <w:t>TO pch;</w:t>
       </w:r>
     </w:p>
     <w:p>
@@ -3133,6 +3208,14 @@
         </w:rPr>
         <w:t xml:space="preserve"> '&lt;password&gt;';</w:t>
       </w:r>
+    </w:p>
+    <w:p>
+      <w:pPr>
+        <w:pStyle w:val="Sourcecode"/>
+        <w:rPr>
+          <w:rFonts w:ascii="Calibri" w:hAnsi="Calibri" w:cs="Calibri"/>
+        </w:rPr>
+      </w:pPr>
     </w:p>
     <w:p>
       <w:pPr>
@@ -3145,9 +3228,7 @@
           <w:szCs w:val="28"/>
         </w:rPr>
       </w:pPr>
-    </w:p>
-    <w:p>
-      <w:pPr>
+      <w:r>
         <w:rPr>
           <w:rFonts w:ascii="Calibri" w:eastAsia="Calibri" w:hAnsi="Calibri" w:cs="Calibri"/>
           <w:b/>
@@ -3156,7 +3237,8 @@
           <w:sz w:val="28"/>
           <w:szCs w:val="28"/>
         </w:rPr>
-      </w:pPr>
+        <w:t>WARNING: You must create users (</w:t>
+      </w:r>
       <w:r>
         <w:rPr>
           <w:rFonts w:ascii="Calibri" w:eastAsia="Calibri" w:hAnsi="Calibri" w:cs="Calibri"/>
@@ -3166,7 +3248,7 @@
           <w:sz w:val="28"/>
           <w:szCs w:val="28"/>
         </w:rPr>
-        <w:t>WARNING: You must create users (</w:t>
+        <w:t xml:space="preserve">e.g. </w:t>
       </w:r>
       <w:r>
         <w:rPr>
@@ -3177,17 +3259,6 @@
           <w:sz w:val="28"/>
           <w:szCs w:val="28"/>
         </w:rPr>
-        <w:t xml:space="preserve">e.g. </w:t>
-      </w:r>
-      <w:r>
-        <w:rPr>
-          <w:rFonts w:ascii="Calibri" w:eastAsia="Calibri" w:hAnsi="Calibri" w:cs="Calibri"/>
-          <w:b/>
-          <w:i/>
-          <w:color w:val="FF0000"/>
-          <w:sz w:val="28"/>
-          <w:szCs w:val="28"/>
-        </w:rPr>
         <w:t>peterh/federicof/keving) first before import or the objects will end up being owned by the default schema/role</w:t>
       </w:r>
     </w:p>
@@ -3211,6 +3282,7 @@
         <w:rPr>
           <w:rFonts w:ascii="Calibri" w:eastAsia="Calibri" w:hAnsi="Calibri" w:cs="Calibri"/>
         </w:rPr>
+        <w:lastRenderedPageBreak/>
         <w:t>Setup pg_hba.conf, pg_ident.conf</w:t>
       </w:r>
       <w:r>
@@ -3602,7 +3674,7 @@
       <w:pPr>
         <w:pStyle w:val="Heading3"/>
       </w:pPr>
-      <w:bookmarkStart w:id="3" w:name="_Toc384125445"/>
+      <w:bookmarkStart w:id="3" w:name="_Toc384304245"/>
       <w:r>
         <w:t>1.1.2 OpenSSL on Windows</w:t>
       </w:r>
@@ -3726,7 +3798,7 @@
           <w:rFonts w:eastAsia="Calibri"/>
         </w:rPr>
       </w:pPr>
-      <w:bookmarkStart w:id="4" w:name="_Toc384125446"/>
+      <w:bookmarkStart w:id="4" w:name="_Toc384304246"/>
       <w:r>
         <w:rPr>
           <w:rFonts w:eastAsia="Calibri"/>
@@ -4079,7 +4151,7 @@
           <w:rFonts w:eastAsia="Calibri"/>
         </w:rPr>
       </w:pPr>
-      <w:bookmarkStart w:id="5" w:name="_Toc384125447"/>
+      <w:bookmarkStart w:id="5" w:name="_Toc384304247"/>
       <w:r>
         <w:rPr>
           <w:rFonts w:eastAsia="Calibri"/>
@@ -4100,7 +4172,7 @@
           <w:rFonts w:eastAsia="Calibri"/>
         </w:rPr>
       </w:pPr>
-      <w:bookmarkStart w:id="6" w:name="_Toc384125448"/>
+      <w:bookmarkStart w:id="6" w:name="_Toc384304248"/>
       <w:r>
         <w:rPr>
           <w:rFonts w:eastAsia="Calibri"/>
@@ -4116,7 +4188,7 @@
           <w:rFonts w:eastAsia="Calibri"/>
         </w:rPr>
       </w:pPr>
-      <w:bookmarkStart w:id="7" w:name="_Toc384125449"/>
+      <w:bookmarkStart w:id="7" w:name="_Toc384304249"/>
       <w:r>
         <w:rPr>
           <w:rFonts w:eastAsia="Calibri"/>
@@ -4132,7 +4204,7 @@
           <w:rFonts w:eastAsia="Calibri"/>
         </w:rPr>
       </w:pPr>
-      <w:bookmarkStart w:id="8" w:name="_Toc384125450"/>
+      <w:bookmarkStart w:id="8" w:name="_Toc384304250"/>
       <w:r>
         <w:rPr>
           <w:rFonts w:eastAsia="Calibri"/>
@@ -4208,7 +4280,7 @@
           <w:rFonts w:eastAsia="Calibri"/>
         </w:rPr>
       </w:pPr>
-      <w:bookmarkStart w:id="9" w:name="_Toc384125451"/>
+      <w:bookmarkStart w:id="9" w:name="_Toc384304251"/>
       <w:r>
         <w:rPr>
           <w:rFonts w:eastAsia="Calibri"/>
@@ -4383,7 +4455,7 @@
           <w:rFonts w:eastAsia="Calibri"/>
         </w:rPr>
       </w:pPr>
-      <w:bookmarkStart w:id="10" w:name="_Toc384125452"/>
+      <w:bookmarkStart w:id="10" w:name="_Toc384304252"/>
       <w:r>
         <w:rPr>
           <w:rFonts w:eastAsia="Calibri"/>
@@ -4583,7 +4655,7 @@
           <w:rFonts w:eastAsia="Calibri"/>
         </w:rPr>
       </w:pPr>
-      <w:bookmarkStart w:id="11" w:name="_Toc384125453"/>
+      <w:bookmarkStart w:id="11" w:name="_Toc384304253"/>
       <w:r>
         <w:rPr>
           <w:rFonts w:eastAsia="Calibri"/>
@@ -5516,7 +5588,7 @@
           <w:rFonts w:eastAsia="Calibri"/>
         </w:rPr>
       </w:pPr>
-      <w:bookmarkStart w:id="12" w:name="_Toc384125454"/>
+      <w:bookmarkStart w:id="12" w:name="_Toc384304254"/>
       <w:r>
         <w:rPr>
           <w:rFonts w:eastAsia="Calibri"/>
@@ -5532,7 +5604,7 @@
           <w:rFonts w:eastAsia="Calibri"/>
         </w:rPr>
       </w:pPr>
-      <w:bookmarkStart w:id="13" w:name="_Toc384125455"/>
+      <w:bookmarkStart w:id="13" w:name="_Toc384304255"/>
       <w:r>
         <w:rPr>
           <w:rFonts w:eastAsia="Calibri"/>
@@ -5796,7 +5868,7 @@
       <w:pPr>
         <w:pStyle w:val="Heading2"/>
       </w:pPr>
-      <w:bookmarkStart w:id="14" w:name="_Toc384125456"/>
+      <w:bookmarkStart w:id="14" w:name="_Toc384304256"/>
       <w:r>
         <w:t>2.2 Run db_create.sql</w:t>
       </w:r>
@@ -7309,7 +7381,7 @@
       <w:pPr>
         <w:pStyle w:val="Heading3"/>
       </w:pPr>
-      <w:bookmarkStart w:id="15" w:name="_Toc384125457"/>
+      <w:bookmarkStart w:id="15" w:name="_Toc384304257"/>
       <w:r>
         <w:lastRenderedPageBreak/>
         <w:t>2.2.1 Test Connection to Postgres</w:t>
@@ -7920,9 +7992,412 @@
     </w:p>
     <w:p>
       <w:pPr>
-        <w:rPr>
-          <w:rFonts w:ascii="Calibri" w:eastAsia="Calibri" w:hAnsi="Calibri" w:cs="Calibri"/>
-        </w:rPr>
+        <w:pStyle w:val="Heading1"/>
+        <w:rPr>
+          <w:rFonts w:eastAsia="Calibri"/>
+        </w:rPr>
+      </w:pPr>
+      <w:bookmarkStart w:id="16" w:name="_Toc384304258"/>
+      <w:r>
+        <w:rPr>
+          <w:rFonts w:eastAsia="Calibri"/>
+        </w:rPr>
+        <w:t>3. RIF Database Development Environment</w:t>
+      </w:r>
+      <w:bookmarkEnd w:id="16"/>
+    </w:p>
+    <w:p>
+      <w:pPr>
+        <w:rPr>
+          <w:rFonts w:eastAsia="Calibri"/>
+        </w:rPr>
+      </w:pPr>
+      <w:bookmarkStart w:id="17" w:name="_Ref384119328"/>
+      <w:r>
+        <w:rPr>
+          <w:rFonts w:eastAsia="Calibri"/>
+        </w:rPr>
+        <w:t>The principal build script is v4_0_create_sahsuland.sql</w:t>
+      </w:r>
+      <w:r>
+        <w:rPr>
+          <w:rFonts w:eastAsia="Calibri"/>
+        </w:rPr>
+        <w:t xml:space="preserve"> in the </w:t>
+      </w:r>
+      <w:r>
+        <w:rPr>
+          <w:rFonts w:eastAsia="Calibri"/>
+          <w:i/>
+        </w:rPr>
+        <w:t>rapidInquiryFacility</w:t>
+      </w:r>
+      <w:r>
+        <w:rPr>
+          <w:rFonts w:eastAsia="Calibri"/>
+        </w:rPr>
+        <w:t xml:space="preserve"> </w:t>
+      </w:r>
+      <w:r>
+        <w:rPr>
+          <w:rFonts w:eastAsia="Calibri"/>
+        </w:rPr>
+        <w:t>Github</w:t>
+      </w:r>
+      <w:r>
+        <w:rPr>
+          <w:rFonts w:eastAsia="Calibri"/>
+        </w:rPr>
+        <w:t xml:space="preserve"> directory </w:t>
+      </w:r>
+      <w:r>
+        <w:rPr>
+          <w:rFonts w:eastAsia="Calibri"/>
+        </w:rPr>
+        <w:t>rifDatabase\Postgres\psql_scripts</w:t>
+      </w:r>
+      <w:r>
+        <w:rPr>
+          <w:rFonts w:eastAsia="Calibri"/>
+        </w:rPr>
+        <w:t xml:space="preserve"> (</w:t>
+      </w:r>
+      <w:hyperlink r:id="rId18" w:history="1">
+        <w:r>
+          <w:rPr>
+            <w:rStyle w:val="Hyperlink"/>
+            <w:rFonts w:eastAsia="Calibri"/>
+          </w:rPr>
+          <w:t>https://github.com/kgarwood/rapidInquiryFacility/blob/master/rifDatabase/Postgres/psql_scripts/v4_0_create_sahsuland.sql</w:t>
+        </w:r>
+      </w:hyperlink>
+      <w:r>
+        <w:rPr>
+          <w:rFonts w:eastAsia="Calibri"/>
+        </w:rPr>
+        <w:t>).</w:t>
+      </w:r>
+    </w:p>
+    <w:p>
+      <w:pPr>
+        <w:rPr>
+          <w:rFonts w:eastAsia="Calibri"/>
+        </w:rPr>
+      </w:pPr>
+      <w:r>
+        <w:rPr>
+          <w:rFonts w:eastAsia="Calibri"/>
+        </w:rPr>
+        <w:t xml:space="preserve">The script </w:t>
+      </w:r>
+      <w:r>
+        <w:rPr>
+          <w:rFonts w:eastAsia="Calibri"/>
+        </w:rPr>
+        <w:t xml:space="preserve">must be run as the schema owner (rif40) on </w:t>
+      </w:r>
+      <w:r>
+        <w:rPr>
+          <w:rFonts w:eastAsia="Calibri"/>
+        </w:rPr>
+        <w:t xml:space="preserve">the </w:t>
+      </w:r>
+      <w:r>
+        <w:rPr>
+          <w:rFonts w:eastAsia="Calibri"/>
+          <w:i/>
+        </w:rPr>
+        <w:t>sahsuland_dev</w:t>
+      </w:r>
+      <w:r>
+        <w:rPr>
+          <w:rFonts w:eastAsia="Calibri"/>
+        </w:rPr>
+        <w:t xml:space="preserve"> </w:t>
+      </w:r>
+      <w:r>
+        <w:rPr>
+          <w:rFonts w:eastAsia="Calibri"/>
+        </w:rPr>
+        <w:t xml:space="preserve">Postgres database </w:t>
+      </w:r>
+      <w:r>
+        <w:rPr>
+          <w:rFonts w:eastAsia="Calibri"/>
+        </w:rPr>
+        <w:t xml:space="preserve">only. </w:t>
+      </w:r>
+      <w:proofErr w:type="gramStart"/>
+      <w:r>
+        <w:rPr>
+          <w:rFonts w:eastAsia="Calibri"/>
+        </w:rPr>
+        <w:t>sahusland</w:t>
+      </w:r>
+      <w:proofErr w:type="gramEnd"/>
+      <w:r>
+        <w:rPr>
+          <w:rFonts w:eastAsia="Calibri"/>
+        </w:rPr>
+        <w:t xml:space="preserve"> is always created afresh from an empty database using </w:t>
+      </w:r>
+      <w:r>
+        <w:rPr>
+          <w:rFonts w:eastAsia="Calibri"/>
+          <w:i/>
+        </w:rPr>
+        <w:t>pg_restore</w:t>
+      </w:r>
+      <w:r>
+        <w:rPr>
+          <w:rFonts w:eastAsia="Calibri"/>
+        </w:rPr>
+        <w:t>. E.g</w:t>
+      </w:r>
+    </w:p>
+    <w:p>
+      <w:pPr>
+        <w:pStyle w:val="Sourcecode"/>
+      </w:pPr>
+      <w:proofErr w:type="gramStart"/>
+      <w:r>
+        <w:t>cd</w:t>
+      </w:r>
+      <w:proofErr w:type="gramEnd"/>
+      <w:r>
+        <w:t xml:space="preserve"> rifDatabase\Postgres\psql</w:t>
+      </w:r>
+    </w:p>
+    <w:p>
+      <w:pPr>
+        <w:pStyle w:val="Sourcecode"/>
+      </w:pPr>
+      <w:proofErr w:type="gramStart"/>
+      <w:r>
+        <w:t>psql</w:t>
+      </w:r>
+      <w:proofErr w:type="gramEnd"/>
+      <w:r>
+        <w:t xml:space="preserve"> -U postgres -d Postgres</w:t>
+      </w:r>
+    </w:p>
+    <w:p>
+      <w:pPr>
+        <w:pStyle w:val="Sourcecode"/>
+      </w:pPr>
+    </w:p>
+    <w:p>
+      <w:pPr>
+        <w:pStyle w:val="ListParagraph"/>
+        <w:numPr>
+          <w:ilvl w:val="0"/>
+          <w:numId w:val="12"/>
+        </w:numPr>
+        <w:rPr>
+          <w:rFonts w:eastAsia="Calibri"/>
+        </w:rPr>
+      </w:pPr>
+      <w:r>
+        <w:rPr>
+          <w:rFonts w:eastAsia="Calibri"/>
+        </w:rPr>
+        <w:t>Create the SAHSULAND_DEV tablespace:</w:t>
+      </w:r>
+    </w:p>
+    <w:p>
+      <w:pPr>
+        <w:pStyle w:val="Sourcecode"/>
+        <w:ind w:left="360"/>
+      </w:pPr>
+      <w:r>
+        <w:t>CREATE TABLESPACE sahsuland_dev LOCATION 'C</w:t>
+      </w:r>
+      <w:proofErr w:type="gramStart"/>
+      <w:r>
+        <w:t>:\</w:t>
+      </w:r>
+      <w:proofErr w:type="gramEnd"/>
+      <w:r>
+        <w:t>\PostgresDB\\sahsuland_dev';</w:t>
+      </w:r>
+    </w:p>
+    <w:p>
+      <w:pPr>
+        <w:pStyle w:val="Sourcecode"/>
+      </w:pPr>
+    </w:p>
+    <w:p>
+      <w:pPr>
+        <w:pStyle w:val="ListParagraph"/>
+        <w:numPr>
+          <w:ilvl w:val="0"/>
+          <w:numId w:val="12"/>
+        </w:numPr>
+        <w:rPr>
+          <w:rFonts w:eastAsia="Calibri"/>
+        </w:rPr>
+      </w:pPr>
+      <w:r>
+        <w:rPr>
+          <w:rFonts w:eastAsia="Calibri"/>
+        </w:rPr>
+        <w:t>(Re-</w:t>
+      </w:r>
+      <w:proofErr w:type="gramStart"/>
+      <w:r>
+        <w:rPr>
+          <w:rFonts w:eastAsia="Calibri"/>
+        </w:rPr>
+        <w:t>)create</w:t>
+      </w:r>
+      <w:proofErr w:type="gramEnd"/>
+      <w:r>
+        <w:rPr>
+          <w:rFonts w:eastAsia="Calibri"/>
+        </w:rPr>
+        <w:t xml:space="preserve"> </w:t>
+      </w:r>
+      <w:r>
+        <w:rPr>
+          <w:rFonts w:eastAsia="Calibri"/>
+          <w:i/>
+        </w:rPr>
+        <w:t>sahsland_d</w:t>
+      </w:r>
+      <w:r>
+        <w:rPr>
+          <w:rFonts w:eastAsia="Calibri"/>
+          <w:i/>
+        </w:rPr>
+        <w:t>ev</w:t>
+      </w:r>
+      <w:r>
+        <w:rPr>
+          <w:rFonts w:eastAsia="Calibri"/>
+        </w:rPr>
+        <w:t xml:space="preserve"> database. This requires </w:t>
+      </w:r>
+      <w:r>
+        <w:rPr>
+          <w:rFonts w:eastAsia="Calibri"/>
+          <w:i/>
+        </w:rPr>
+        <w:t>sahsuland_dev.dump</w:t>
+      </w:r>
+      <w:r>
+        <w:rPr>
+          <w:rFonts w:eastAsia="Calibri"/>
+        </w:rPr>
+        <w:t>, otherwise edit</w:t>
+      </w:r>
+      <w:r>
+        <w:rPr>
+          <w:rFonts w:eastAsia="Calibri"/>
+        </w:rPr>
+        <w:t xml:space="preserve"> </w:t>
+      </w:r>
+      <w:r>
+        <w:rPr>
+          <w:rFonts w:eastAsia="Calibri"/>
+          <w:i/>
+        </w:rPr>
+        <w:t>create_sahsuland_dev_db.sql</w:t>
+      </w:r>
+      <w:r>
+        <w:rPr>
+          <w:rFonts w:eastAsia="Calibri"/>
+        </w:rPr>
+        <w:t xml:space="preserve"> to build direct from scripts:</w:t>
+      </w:r>
+    </w:p>
+    <w:p>
+      <w:pPr>
+        <w:pStyle w:val="Sourcecode"/>
+        <w:ind w:left="360"/>
+      </w:pPr>
+      <w:proofErr w:type="gramStart"/>
+      <w:r>
+        <w:t>psql</w:t>
+      </w:r>
+      <w:proofErr w:type="gramEnd"/>
+      <w:r>
+        <w:t xml:space="preserve"> -U postgres -d postgres -w -e -f create_sahsuland_dev_db.sql</w:t>
+      </w:r>
+    </w:p>
+    <w:p>
+      <w:pPr>
+        <w:pStyle w:val="Sourcecode"/>
+        <w:ind w:left="360"/>
+      </w:pPr>
+    </w:p>
+    <w:p>
+      <w:pPr>
+        <w:pStyle w:val="ListParagraph"/>
+        <w:numPr>
+          <w:ilvl w:val="0"/>
+          <w:numId w:val="12"/>
+        </w:numPr>
+        <w:rPr>
+          <w:rFonts w:eastAsia="Calibri"/>
+        </w:rPr>
+      </w:pPr>
+      <w:r>
+        <w:rPr>
+          <w:rFonts w:eastAsia="Calibri"/>
+        </w:rPr>
+        <w:t>Check sahsuland builds from the scripts:</w:t>
+      </w:r>
+    </w:p>
+    <w:p>
+      <w:pPr>
+        <w:pStyle w:val="Sourcecode"/>
+        <w:ind w:left="360"/>
+      </w:pPr>
+      <w:proofErr w:type="gramStart"/>
+      <w:r>
+        <w:t>psql</w:t>
+      </w:r>
+      <w:proofErr w:type="gramEnd"/>
+      <w:r>
+        <w:t xml:space="preserve"> -U rif40 -d sahsuland_dev -w -e -f v4_0_create_sahsuland.sql</w:t>
+      </w:r>
+    </w:p>
+    <w:p>
+      <w:pPr>
+        <w:pStyle w:val="Sourcecode"/>
+        <w:ind w:left="360"/>
+      </w:pPr>
+    </w:p>
+    <w:p>
+      <w:pPr>
+        <w:rPr>
+          <w:rFonts w:eastAsia="Calibri"/>
+        </w:rPr>
+      </w:pPr>
+      <w:r>
+        <w:rPr>
+          <w:rFonts w:eastAsia="Calibri"/>
+        </w:rPr>
+        <w:t>To create sahsuland.dmp, excluding UK91, EW01 sh</w:t>
+      </w:r>
+      <w:r>
+        <w:rPr>
+          <w:rFonts w:eastAsia="Calibri"/>
+        </w:rPr>
+        <w:t>apefiles from non dev dumps:</w:t>
+      </w:r>
+    </w:p>
+    <w:p>
+      <w:pPr>
+        <w:pStyle w:val="Sourcecode"/>
+      </w:pPr>
+      <w:r>
+        <w:t>pg_dump -U postgres -w -F custom -T '*x_uk*' -T '*.x_ew01*' -v sahsuland &gt; C:\Users\pch\sahsuland.dump</w:t>
+      </w:r>
+    </w:p>
+    <w:p>
+      <w:pPr>
+        <w:pStyle w:val="Sourcecode"/>
       </w:pPr>
     </w:p>
     <w:p>
@@ -7936,11 +8411,28 @@
           <w:szCs w:val="28"/>
         </w:rPr>
       </w:pPr>
-      <w:bookmarkStart w:id="16" w:name="_Ref384119328"/>
       <w:r>
         <w:rPr>
           <w:rFonts w:eastAsia="Calibri"/>
         </w:rPr>
+        <w:t>As of March 2014, the Java test programs (dumpdata) and the installation notes and scripts are not in the repository. They</w:t>
+      </w:r>
+      <w:r>
+        <w:rPr>
+          <w:rFonts w:eastAsia="Calibri"/>
+        </w:rPr>
+        <w:t xml:space="preserve"> will be added when tidied s</w:t>
+      </w:r>
+      <w:r>
+        <w:rPr>
+          <w:rFonts w:eastAsia="Calibri"/>
+        </w:rPr>
+        <w:t>ome more.</w:t>
+      </w:r>
+      <w:r>
+        <w:rPr>
+          <w:rFonts w:eastAsia="Calibri"/>
+        </w:rPr>
         <w:br w:type="page"/>
       </w:r>
     </w:p>
@@ -7951,7 +8443,7 @@
           <w:rFonts w:eastAsia="Calibri"/>
         </w:rPr>
       </w:pPr>
-      <w:bookmarkStart w:id="17" w:name="_Toc384125458"/>
+      <w:bookmarkStart w:id="18" w:name="_Toc384304259"/>
       <w:r>
         <w:rPr>
           <w:rFonts w:eastAsia="Calibri"/>
@@ -7973,8 +8465,8 @@
         </w:rPr>
         <w:t xml:space="preserve"> - Postgres Networking</w:t>
       </w:r>
-      <w:bookmarkEnd w:id="16"/>
       <w:bookmarkEnd w:id="17"/>
+      <w:bookmarkEnd w:id="18"/>
     </w:p>
     <w:p>
       <w:pPr>
@@ -7983,16 +8475,16 @@
           <w:rFonts w:eastAsia="Calibri"/>
         </w:rPr>
       </w:pPr>
-      <w:bookmarkStart w:id="18" w:name="_Ref384119124"/>
-      <w:bookmarkStart w:id="19" w:name="_Toc384125459"/>
+      <w:bookmarkStart w:id="19" w:name="_Ref384119124"/>
+      <w:bookmarkStart w:id="20" w:name="_Toc384304260"/>
       <w:r>
         <w:rPr>
           <w:rFonts w:eastAsia="Calibri"/>
         </w:rPr>
         <w:t>A.1 Windows Postgres laptop</w:t>
       </w:r>
-      <w:bookmarkEnd w:id="18"/>
       <w:bookmarkEnd w:id="19"/>
+      <w:bookmarkEnd w:id="20"/>
     </w:p>
     <w:p>
       <w:pPr>
@@ -8014,14 +8506,14 @@
           <w:rFonts w:eastAsia="Calibri"/>
         </w:rPr>
       </w:pPr>
-      <w:bookmarkStart w:id="20" w:name="_Toc384125460"/>
+      <w:bookmarkStart w:id="21" w:name="_Toc384304261"/>
       <w:r>
         <w:rPr>
           <w:rFonts w:eastAsia="Calibri"/>
         </w:rPr>
         <w:t>A.2 Linux Postgres server</w:t>
       </w:r>
-      <w:bookmarkEnd w:id="20"/>
+      <w:bookmarkEnd w:id="21"/>
     </w:p>
     <w:p>
       <w:pPr>
@@ -8043,16 +8535,16 @@
           <w:rFonts w:eastAsia="Calibri"/>
         </w:rPr>
       </w:pPr>
-      <w:bookmarkStart w:id="21" w:name="_Ref384119128"/>
-      <w:bookmarkStart w:id="22" w:name="_Toc384125461"/>
+      <w:bookmarkStart w:id="22" w:name="_Ref384119128"/>
+      <w:bookmarkStart w:id="23" w:name="_Toc384304262"/>
       <w:r>
         <w:rPr>
           <w:rFonts w:eastAsia="Calibri"/>
         </w:rPr>
         <w:t>A.3 Windows Postgres server</w:t>
       </w:r>
-      <w:bookmarkEnd w:id="21"/>
       <w:bookmarkEnd w:id="22"/>
+      <w:bookmarkEnd w:id="23"/>
     </w:p>
     <w:p>
       <w:pPr>
@@ -8089,14 +8581,14 @@
           <w:rFonts w:eastAsia="Calibri"/>
         </w:rPr>
       </w:pPr>
-      <w:bookmarkStart w:id="23" w:name="_Toc384125462"/>
+      <w:bookmarkStart w:id="24" w:name="_Toc384304263"/>
       <w:r>
         <w:rPr>
           <w:rFonts w:eastAsia="Calibri"/>
         </w:rPr>
         <w:t>A.3.1 pg_hba.conf</w:t>
       </w:r>
-      <w:bookmarkEnd w:id="23"/>
+      <w:bookmarkEnd w:id="24"/>
     </w:p>
     <w:p>
       <w:pPr>
@@ -9445,11 +9937,51 @@
       </w:r>
       <w:r>
         <w:tab/>
-        <w:t>146.179.138.</w:t>
-      </w:r>
-      <w:r>
+        <w:t xml:space="preserve">146.179.138. </w:t>
+      </w:r>
+      <w:proofErr w:type="gramStart"/>
+      <w:r>
+        <w:t>xxx</w:t>
+      </w:r>
+      <w:proofErr w:type="gramEnd"/>
+      <w:r>
+        <w:tab/>
+        <w:t>255.255.255.255</w:t>
+      </w:r>
+      <w:r>
+        <w:tab/>
+        <w:t xml:space="preserve">sspi </w:t>
+      </w:r>
+      <w:r>
+        <w:tab/>
+        <w:t>map=sahsuland</w:t>
+      </w:r>
+    </w:p>
+    <w:p>
+      <w:pPr>
+        <w:pStyle w:val="Sourcecode"/>
+      </w:pPr>
+      <w:proofErr w:type="gramStart"/>
+      <w:r>
+        <w:t>hostssl</w:t>
+      </w:r>
+      <w:proofErr w:type="gramEnd"/>
+      <w:r>
+        <w:tab/>
+        <w:t>sahsuland_dev</w:t>
+      </w:r>
+      <w:r>
+        <w:tab/>
+        <w:t>all</w:t>
+      </w:r>
+      <w:r>
+        <w:tab/>
         <w:t xml:space="preserve"> </w:t>
       </w:r>
+      <w:r>
+        <w:tab/>
+        <w:t xml:space="preserve">146.179.138. </w:t>
+      </w:r>
       <w:proofErr w:type="gramStart"/>
       <w:r>
         <w:t>xxx</w:t>
@@ -9465,13 +9997,43 @@
       </w:r>
       <w:r>
         <w:tab/>
-        <w:t>map=sahsuland</w:t>
-      </w:r>
-    </w:p>
-    <w:p>
-      <w:pPr>
-        <w:pStyle w:val="Sourcecode"/>
-      </w:pPr>
+        <w:t>map=sahsuland_dev</w:t>
+      </w:r>
+    </w:p>
+    <w:p>
+      <w:pPr>
+        <w:pStyle w:val="Sourcecode"/>
+      </w:pPr>
+      <w:r>
+        <w:t>#</w:t>
+      </w:r>
+    </w:p>
+    <w:p>
+      <w:pPr>
+        <w:pStyle w:val="Sourcecode"/>
+      </w:pPr>
+      <w:r>
+        <w:t># b) LDAP</w:t>
+      </w:r>
+      <w:r>
+        <w:t xml:space="preserve"> (to be fixed – need to use different server</w:t>
+      </w:r>
+    </w:p>
+    <w:p>
+      <w:pPr>
+        <w:pStyle w:val="Sourcecode"/>
+      </w:pPr>
+      <w:r>
+        <w:t>#</w:t>
+      </w:r>
+    </w:p>
+    <w:p>
+      <w:pPr>
+        <w:pStyle w:val="Sourcecode"/>
+      </w:pPr>
+      <w:r>
+        <w:t xml:space="preserve"># </w:t>
+      </w:r>
       <w:proofErr w:type="gramStart"/>
       <w:r>
         <w:t>hostssl</w:t>
@@ -9491,27 +10053,116 @@
       </w:r>
       <w:r>
         <w:tab/>
-        <w:t>146.179.138.</w:t>
-      </w:r>
-      <w:r>
+        <w:t xml:space="preserve">146.179.138.157 </w:t>
+      </w:r>
+      <w:r>
+        <w:tab/>
+        <w:t xml:space="preserve">255.255.255.255 ldap ldapurl="ldaps:// </w:t>
+      </w:r>
+      <w:r>
+        <w:t>xxx</w:t>
+      </w:r>
+      <w:r>
+        <w:t xml:space="preserve">.ic.ac.uk/basedn;cn=;,o=Imperial College,c=GB" </w:t>
+      </w:r>
+    </w:p>
+    <w:p>
+      <w:pPr>
+        <w:pStyle w:val="Sourcecode"/>
+      </w:pPr>
+      <w:r>
+        <w:t xml:space="preserve"># </w:t>
+      </w:r>
+    </w:p>
+    <w:p>
+      <w:pPr>
+        <w:pStyle w:val="Sourcecode"/>
+      </w:pPr>
+      <w:r>
+        <w:t># No LDAP URLs or username map on Windows</w:t>
+      </w:r>
+    </w:p>
+    <w:p>
+      <w:pPr>
+        <w:pStyle w:val="Sourcecode"/>
+      </w:pPr>
+      <w:r>
+        <w:t>#</w:t>
+      </w:r>
+    </w:p>
+    <w:p>
+      <w:pPr>
+        <w:pStyle w:val="Sourcecode"/>
+      </w:pPr>
+      <w:r>
+        <w:t># 2014-03-12 13:44:24 GMT LOG: 00000: LDAP login failed for user "cn=pch</w:t>
+      </w:r>
+      <w:proofErr w:type="gramStart"/>
+      <w:r>
+        <w:t>,o</w:t>
+      </w:r>
+      <w:proofErr w:type="gramEnd"/>
+      <w:r>
+        <w:t xml:space="preserve">=Imperial College,c=GB" on server " </w:t>
+      </w:r>
+      <w:r>
+        <w:t>xxx</w:t>
+      </w:r>
+      <w:r>
+        <w:t xml:space="preserve">.ic.ac.uk": Invalid Credentials 2014-03-12 13:44:24 GMT LOCATION: CheckLDAPAuth, src\backend\libpq\auth.c:2321 </w:t>
+      </w:r>
+    </w:p>
+    <w:p>
+      <w:pPr>
+        <w:pStyle w:val="Sourcecode"/>
+      </w:pPr>
+      <w:r>
+        <w:t>#</w:t>
+      </w:r>
+    </w:p>
+    <w:p>
+      <w:pPr>
+        <w:pStyle w:val="Sourcecode"/>
+      </w:pPr>
+      <w:r>
+        <w:t>#host</w:t>
+      </w:r>
+      <w:r>
+        <w:tab/>
+        <w:t>sahsuland_dev</w:t>
+      </w:r>
+      <w:r>
+        <w:tab/>
+        <w:t>all</w:t>
+      </w:r>
+      <w:r>
+        <w:tab/>
         <w:t xml:space="preserve"> </w:t>
       </w:r>
-      <w:proofErr w:type="gramStart"/>
+      <w:r>
+        <w:tab/>
+        <w:t xml:space="preserve">146.179.138.157 </w:t>
+      </w:r>
+      <w:r>
+        <w:tab/>
+        <w:t xml:space="preserve">255.255.255.255 ldap ldapserver= </w:t>
+      </w:r>
       <w:r>
         <w:t>xxx</w:t>
       </w:r>
-      <w:proofErr w:type="gramEnd"/>
-      <w:r>
-        <w:tab/>
-        <w:t>255.255.255.255</w:t>
-      </w:r>
-      <w:r>
-        <w:tab/>
-        <w:t xml:space="preserve">sspi </w:t>
-      </w:r>
-      <w:r>
-        <w:tab/>
-        <w:t>map=sahsuland_dev</w:t>
+      <w:r>
+        <w:t>.ic.ac.uk ldapprefix="uid=" ldapsuffix="</w:t>
+      </w:r>
+      <w:proofErr w:type="gramStart"/>
+      <w:r>
+        <w:t>,ou</w:t>
+      </w:r>
+      <w:proofErr w:type="gramEnd"/>
+      <w:r>
+        <w:t>=phs,o=Imperial College,c=GB"</w:t>
+      </w:r>
+      <w:r>
+        <w:tab/>
       </w:r>
     </w:p>
     <w:p>
@@ -9527,188 +10178,11 @@
         <w:pStyle w:val="Sourcecode"/>
       </w:pPr>
       <w:r>
-        <w:t># b) LDAP</w:t>
-      </w:r>
-      <w:r>
-        <w:t xml:space="preserve"> (to be fixed – need to use different server</w:t>
-      </w:r>
-    </w:p>
-    <w:p>
-      <w:pPr>
-        <w:pStyle w:val="Sourcecode"/>
-      </w:pPr>
-      <w:r>
-        <w:t>#</w:t>
-      </w:r>
-    </w:p>
-    <w:p>
-      <w:pPr>
-        <w:pStyle w:val="Sourcecode"/>
-      </w:pPr>
-      <w:r>
-        <w:t xml:space="preserve"># </w:t>
-      </w:r>
-      <w:proofErr w:type="gramStart"/>
-      <w:r>
-        <w:t>hostssl</w:t>
-      </w:r>
-      <w:proofErr w:type="gramEnd"/>
-      <w:r>
-        <w:tab/>
-        <w:t>sahsuland_dev</w:t>
-      </w:r>
-      <w:r>
-        <w:tab/>
-        <w:t>all</w:t>
-      </w:r>
-      <w:r>
-        <w:tab/>
-        <w:t xml:space="preserve"> </w:t>
-      </w:r>
-      <w:r>
-        <w:tab/>
-        <w:t xml:space="preserve">146.179.138.157 </w:t>
-      </w:r>
-      <w:r>
-        <w:tab/>
-        <w:t>255.255.255.255 ldap ldapurl="ldaps://</w:t>
-      </w:r>
-      <w:r>
-        <w:t xml:space="preserve"> </w:t>
-      </w:r>
-      <w:r>
-        <w:t>xxx</w:t>
-      </w:r>
-      <w:r>
-        <w:t xml:space="preserve">.ic.ac.uk/basedn;cn=;,o=Imperial College,c=GB" </w:t>
-      </w:r>
-    </w:p>
-    <w:p>
-      <w:pPr>
-        <w:pStyle w:val="Sourcecode"/>
-      </w:pPr>
-      <w:r>
-        <w:t xml:space="preserve"># </w:t>
-      </w:r>
-    </w:p>
-    <w:p>
-      <w:pPr>
-        <w:pStyle w:val="Sourcecode"/>
-      </w:pPr>
-      <w:r>
-        <w:t># No LDAP URLs or username map on Windows</w:t>
-      </w:r>
-    </w:p>
-    <w:p>
-      <w:pPr>
-        <w:pStyle w:val="Sourcecode"/>
-      </w:pPr>
-      <w:r>
-        <w:t>#</w:t>
-      </w:r>
-    </w:p>
-    <w:p>
-      <w:pPr>
-        <w:pStyle w:val="Sourcecode"/>
-      </w:pPr>
-      <w:r>
-        <w:t># 2014-03-12 13:44:24 GMT LOG: 00000: LDAP login failed for user "cn=pch</w:t>
-      </w:r>
-      <w:proofErr w:type="gramStart"/>
-      <w:r>
-        <w:t>,o</w:t>
-      </w:r>
-      <w:proofErr w:type="gramEnd"/>
-      <w:r>
-        <w:t>=Imperial College,c=GB" on server "</w:t>
-      </w:r>
-      <w:r>
-        <w:t xml:space="preserve"> </w:t>
-      </w:r>
-      <w:r>
-        <w:t>xxx</w:t>
-      </w:r>
-      <w:r>
-        <w:t xml:space="preserve">.ic.ac.uk": Invalid Credentials 2014-03-12 13:44:24 GMT LOCATION: CheckLDAPAuth, src\backend\libpq\auth.c:2321 </w:t>
-      </w:r>
-    </w:p>
-    <w:p>
-      <w:pPr>
-        <w:pStyle w:val="Sourcecode"/>
-      </w:pPr>
-      <w:r>
-        <w:t>#</w:t>
-      </w:r>
-    </w:p>
-    <w:p>
-      <w:pPr>
-        <w:pStyle w:val="Sourcecode"/>
-      </w:pPr>
-      <w:r>
-        <w:t>#host</w:t>
-      </w:r>
-      <w:r>
-        <w:tab/>
-        <w:t>sahsuland_dev</w:t>
-      </w:r>
-      <w:r>
-        <w:tab/>
-        <w:t>all</w:t>
-      </w:r>
-      <w:r>
-        <w:tab/>
-        <w:t xml:space="preserve"> </w:t>
-      </w:r>
-      <w:r>
-        <w:tab/>
-        <w:t xml:space="preserve">146.179.138.157 </w:t>
-      </w:r>
-      <w:r>
-        <w:tab/>
-        <w:t>255.255.255.255 ldap ldapserver=</w:t>
-      </w:r>
-      <w:r>
-        <w:t xml:space="preserve"> </w:t>
-      </w:r>
-      <w:r>
-        <w:t>xxx</w:t>
-      </w:r>
-      <w:r>
-        <w:t>.ic.ac.uk ldapprefix="uid=" ldapsuffix="</w:t>
-      </w:r>
-      <w:proofErr w:type="gramStart"/>
-      <w:r>
-        <w:t>,ou</w:t>
-      </w:r>
-      <w:proofErr w:type="gramEnd"/>
-      <w:r>
-        <w:t>=phs,o=Imperial College,c=GB"</w:t>
-      </w:r>
-      <w:r>
-        <w:tab/>
-      </w:r>
-    </w:p>
-    <w:p>
-      <w:pPr>
-        <w:pStyle w:val="Sourcecode"/>
-      </w:pPr>
-      <w:r>
-        <w:t>#</w:t>
-      </w:r>
-    </w:p>
-    <w:p>
-      <w:pPr>
-        <w:pStyle w:val="Sourcecode"/>
-      </w:pPr>
-      <w:r>
         <w:t xml:space="preserve"># 2014-03-12 13:50:33 GMT LOG: 00000: LDAP login failed for user "pch@IC.AC.UK" on server </w:t>
       </w:r>
       <w:proofErr w:type="gramStart"/>
       <w:r>
-        <w:t>"</w:t>
-      </w:r>
-      <w:r>
-        <w:t xml:space="preserve"> </w:t>
+        <w:t xml:space="preserve">" </w:t>
       </w:r>
       <w:r>
         <w:t>xxx</w:t>
@@ -9755,67 +10229,1014 @@
       </w:r>
       <w:r>
         <w:tab/>
-        <w:t>255.255.255.255 ldap ldapserver=</w:t>
-      </w:r>
-      <w:r>
+        <w:t xml:space="preserve">255.255.255.255 ldap ldapserver= </w:t>
+      </w:r>
+      <w:r>
+        <w:t>xxx</w:t>
+      </w:r>
+      <w:r>
+        <w:t>.ic.ac.uk ldapprefix= ldapsuffix="@IC.AC.UK"</w:t>
+      </w:r>
+      <w:r>
+        <w:tab/>
+      </w:r>
+    </w:p>
+    <w:p>
+      <w:pPr>
+        <w:pStyle w:val="Sourcecode"/>
+      </w:pPr>
+      <w:r>
+        <w:t>#host</w:t>
+      </w:r>
+      <w:r>
+        <w:tab/>
+        <w:t>sahsuland_dev</w:t>
+      </w:r>
+      <w:r>
+        <w:tab/>
+        <w:t>all</w:t>
+      </w:r>
+      <w:r>
+        <w:tab/>
         <w:t xml:space="preserve"> </w:t>
       </w:r>
       <w:r>
+        <w:tab/>
+        <w:t xml:space="preserve">146.179.138.157 </w:t>
+      </w:r>
+      <w:r>
+        <w:tab/>
+        <w:t xml:space="preserve">255.255.255.255 ldap ldapserver= </w:t>
+      </w:r>
+      <w:r>
         <w:t>xxx</w:t>
       </w:r>
       <w:r>
-        <w:t>.ic.ac.uk ldapprefix= ldapsuffix="@IC.AC.UK"</w:t>
-      </w:r>
-      <w:r>
-        <w:tab/>
-      </w:r>
-    </w:p>
-    <w:p>
-      <w:pPr>
-        <w:pStyle w:val="Sourcecode"/>
-      </w:pPr>
-      <w:r>
-        <w:t>#host</w:t>
-      </w:r>
-      <w:r>
-        <w:tab/>
+        <w:t>.ic.ac.uk ldapprefix= ldapsuffix="</w:t>
+      </w:r>
+      <w:proofErr w:type="gramStart"/>
+      <w:r>
+        <w:t>,o</w:t>
+      </w:r>
+      <w:proofErr w:type="gramEnd"/>
+      <w:r>
+        <w:t>=Imperial College,c=GB"</w:t>
+      </w:r>
+      <w:r>
+        <w:tab/>
+      </w:r>
+    </w:p>
+    <w:p>
+      <w:pPr>
+        <w:pStyle w:val="Sourcecode"/>
+      </w:pPr>
+      <w:r>
+        <w:t>#</w:t>
+      </w:r>
+    </w:p>
+    <w:p>
+      <w:pPr>
+        <w:pStyle w:val="Sourcecode"/>
+      </w:pPr>
+      <w:r>
+        <w:t xml:space="preserve"># </w:t>
+      </w:r>
+      <w:proofErr w:type="gramStart"/>
+      <w:r>
+        <w:t>Other</w:t>
+      </w:r>
+      <w:proofErr w:type="gramEnd"/>
+      <w:r>
+        <w:t xml:space="preserve"> databases</w:t>
+      </w:r>
+    </w:p>
+    <w:p>
+      <w:pPr>
+        <w:pStyle w:val="Sourcecode"/>
+      </w:pPr>
+      <w:r>
+        <w:t xml:space="preserve"># </w:t>
+      </w:r>
+    </w:p>
+    <w:p>
+      <w:pPr>
+        <w:pStyle w:val="Sourcecode"/>
+      </w:pPr>
+      <w:proofErr w:type="gramStart"/>
+      <w:r>
+        <w:t>hostssl</w:t>
+      </w:r>
+      <w:proofErr w:type="gramEnd"/>
+      <w:r>
+        <w:tab/>
+        <w:t>traffic</w:t>
+      </w:r>
+      <w:r>
+        <w:tab/>
+      </w:r>
+      <w:r>
+        <w:tab/>
+        <w:t>all</w:t>
+      </w:r>
+      <w:r>
+        <w:tab/>
+        <w:t xml:space="preserve"> </w:t>
+      </w:r>
+      <w:r>
+        <w:tab/>
+        <w:t xml:space="preserve">127.0.0.1/32 </w:t>
+      </w:r>
+      <w:r>
+        <w:tab/>
+      </w:r>
+      <w:r>
+        <w:tab/>
+        <w:t>sspi</w:t>
+      </w:r>
+    </w:p>
+    <w:p>
+      <w:pPr>
+        <w:pStyle w:val="Sourcecode"/>
+      </w:pPr>
+      <w:proofErr w:type="gramStart"/>
+      <w:r>
+        <w:t>hostssl</w:t>
+      </w:r>
+      <w:proofErr w:type="gramEnd"/>
+      <w:r>
+        <w:tab/>
+        <w:t>traffic</w:t>
+      </w:r>
+      <w:r>
+        <w:tab/>
+      </w:r>
+      <w:r>
+        <w:tab/>
+        <w:t>all</w:t>
+      </w:r>
+      <w:r>
+        <w:tab/>
+        <w:t xml:space="preserve"> </w:t>
+      </w:r>
+      <w:r>
+        <w:tab/>
+        <w:t xml:space="preserve">::1/128 </w:t>
+      </w:r>
+      <w:r>
+        <w:tab/>
+      </w:r>
+      <w:r>
+        <w:tab/>
+        <w:t>sspi</w:t>
+      </w:r>
+    </w:p>
+    <w:p>
+      <w:pPr>
+        <w:pStyle w:val="Sourcecode"/>
+      </w:pPr>
+      <w:proofErr w:type="gramStart"/>
+      <w:r>
+        <w:t>hostssl</w:t>
+      </w:r>
+      <w:proofErr w:type="gramEnd"/>
+      <w:r>
+        <w:tab/>
+        <w:t>traffic</w:t>
+      </w:r>
+      <w:r>
+        <w:tab/>
+      </w:r>
+      <w:r>
+        <w:tab/>
+        <w:t>all</w:t>
+      </w:r>
+      <w:r>
+        <w:tab/>
+        <w:t xml:space="preserve"> </w:t>
+      </w:r>
+      <w:r>
+        <w:tab/>
+        <w:t xml:space="preserve">146.179.138. </w:t>
+      </w:r>
+      <w:proofErr w:type="gramStart"/>
+      <w:r>
+        <w:t>xxx</w:t>
+      </w:r>
+      <w:proofErr w:type="gramEnd"/>
+      <w:r>
+        <w:tab/>
+        <w:t>255.255.255.255</w:t>
+      </w:r>
+      <w:r>
+        <w:tab/>
+        <w:t>sspi</w:t>
+      </w:r>
+    </w:p>
+    <w:p>
+      <w:pPr>
+        <w:pStyle w:val="Sourcecode"/>
+      </w:pPr>
+      <w:r>
+        <w:t>#</w:t>
+      </w:r>
+      <w:r>
+        <w:tab/>
+      </w:r>
+    </w:p>
+    <w:p>
+      <w:pPr>
+        <w:pStyle w:val="Sourcecode"/>
+      </w:pPr>
+      <w:r>
+        <w:t>#host    all             all             127.0.0.1/32            md5</w:t>
+      </w:r>
+    </w:p>
+    <w:p>
+      <w:pPr>
+        <w:pStyle w:val="Sourcecode"/>
+      </w:pPr>
+      <w:r>
+        <w:t>#host    all             all             :</w:t>
+      </w:r>
+      <w:proofErr w:type="gramStart"/>
+      <w:r>
+        <w:t>:1</w:t>
+      </w:r>
+      <w:proofErr w:type="gramEnd"/>
+      <w:r>
+        <w:t>/128                 md5</w:t>
+      </w:r>
+    </w:p>
+    <w:p>
+      <w:pPr>
+        <w:pStyle w:val="Sourcecode"/>
+      </w:pPr>
+      <w:r>
+        <w:t xml:space="preserve"># </w:t>
+      </w:r>
+      <w:proofErr w:type="gramStart"/>
+      <w:r>
+        <w:t>Allow</w:t>
+      </w:r>
+      <w:proofErr w:type="gramEnd"/>
+      <w:r>
+        <w:t xml:space="preserve"> replication connections from localhost, by a user with the</w:t>
+      </w:r>
+    </w:p>
+    <w:p>
+      <w:pPr>
+        <w:pStyle w:val="Sourcecode"/>
+      </w:pPr>
+      <w:r>
+        <w:t xml:space="preserve"># </w:t>
+      </w:r>
+      <w:proofErr w:type="gramStart"/>
+      <w:r>
+        <w:t>replication</w:t>
+      </w:r>
+      <w:proofErr w:type="gramEnd"/>
+      <w:r>
+        <w:t xml:space="preserve"> privilege.</w:t>
+      </w:r>
+    </w:p>
+    <w:p>
+      <w:pPr>
+        <w:pStyle w:val="Sourcecode"/>
+      </w:pPr>
+      <w:r>
+        <w:t>#host    replication     postgres        127.0.0.1/32            md5</w:t>
+      </w:r>
+    </w:p>
+    <w:p>
+      <w:pPr>
+        <w:pStyle w:val="Sourcecode"/>
+      </w:pPr>
+      <w:r>
+        <w:t>#host    replication     postgres        :</w:t>
+      </w:r>
+      <w:proofErr w:type="gramStart"/>
+      <w:r>
+        <w:t>:1</w:t>
+      </w:r>
+      <w:proofErr w:type="gramEnd"/>
+      <w:r>
+        <w:t>/128                 md5</w:t>
+      </w:r>
+    </w:p>
+    <w:p>
+      <w:pPr>
+        <w:pStyle w:val="Sourcecode"/>
+      </w:pPr>
+    </w:p>
+    <w:p>
+      <w:pPr>
+        <w:pStyle w:val="Heading3"/>
+      </w:pPr>
+      <w:bookmarkStart w:id="25" w:name="_Toc384304264"/>
+      <w:r>
+        <w:t>A.3.2 pg_ident.conf</w:t>
+      </w:r>
+      <w:bookmarkEnd w:id="25"/>
+    </w:p>
+    <w:p>
+      <w:pPr>
+        <w:pStyle w:val="Sourcecode"/>
+      </w:pPr>
+    </w:p>
+    <w:p>
+      <w:pPr>
+        <w:pStyle w:val="Sourcecode"/>
+      </w:pPr>
+      <w:r>
+        <w:t># PostgreSQL User Name Maps</w:t>
+      </w:r>
+    </w:p>
+    <w:p>
+      <w:pPr>
+        <w:pStyle w:val="Sourcecode"/>
+      </w:pPr>
+      <w:r>
+        <w:t># =========================</w:t>
+      </w:r>
+    </w:p>
+    <w:p>
+      <w:pPr>
+        <w:pStyle w:val="Sourcecode"/>
+      </w:pPr>
+      <w:r>
+        <w:t>#</w:t>
+      </w:r>
+    </w:p>
+    <w:p>
+      <w:pPr>
+        <w:pStyle w:val="Sourcecode"/>
+      </w:pPr>
+      <w:r>
+        <w:t># Refer to the PostgreSQL documentation, chapter "Client</w:t>
+      </w:r>
+    </w:p>
+    <w:p>
+      <w:pPr>
+        <w:pStyle w:val="Sourcecode"/>
+      </w:pPr>
+      <w:proofErr w:type="gramStart"/>
+      <w:r>
+        <w:t># Authentication" for a complete description.</w:t>
+      </w:r>
+      <w:proofErr w:type="gramEnd"/>
+      <w:r>
+        <w:t xml:space="preserve">  A short synopsis</w:t>
+      </w:r>
+    </w:p>
+    <w:p>
+      <w:pPr>
+        <w:pStyle w:val="Sourcecode"/>
+      </w:pPr>
+      <w:r>
+        <w:t># follows.</w:t>
+      </w:r>
+    </w:p>
+    <w:p>
+      <w:pPr>
+        <w:pStyle w:val="Sourcecode"/>
+      </w:pPr>
+      <w:r>
+        <w:t>#</w:t>
+      </w:r>
+    </w:p>
+    <w:p>
+      <w:pPr>
+        <w:pStyle w:val="Sourcecode"/>
+      </w:pPr>
+      <w:r>
+        <w:t xml:space="preserve"># </w:t>
+      </w:r>
+      <w:proofErr w:type="gramStart"/>
+      <w:r>
+        <w:t>This</w:t>
+      </w:r>
+      <w:proofErr w:type="gramEnd"/>
+      <w:r>
+        <w:t xml:space="preserve"> file controls PostgreSQL user name mapping.  It maps external</w:t>
+      </w:r>
+    </w:p>
+    <w:p>
+      <w:pPr>
+        <w:pStyle w:val="Sourcecode"/>
+      </w:pPr>
+      <w:r>
+        <w:t xml:space="preserve"># </w:t>
+      </w:r>
+      <w:proofErr w:type="gramStart"/>
+      <w:r>
+        <w:t>user</w:t>
+      </w:r>
+      <w:proofErr w:type="gramEnd"/>
+      <w:r>
+        <w:t xml:space="preserve"> names to their corresponding PostgreSQL user names.  Records</w:t>
+      </w:r>
+    </w:p>
+    <w:p>
+      <w:pPr>
+        <w:pStyle w:val="Sourcecode"/>
+      </w:pPr>
+      <w:r>
+        <w:t xml:space="preserve"># </w:t>
+      </w:r>
+      <w:proofErr w:type="gramStart"/>
+      <w:r>
+        <w:t>are</w:t>
+      </w:r>
+      <w:proofErr w:type="gramEnd"/>
+      <w:r>
+        <w:t xml:space="preserve"> of the form:</w:t>
+      </w:r>
+    </w:p>
+    <w:p>
+      <w:pPr>
+        <w:pStyle w:val="Sourcecode"/>
+      </w:pPr>
+      <w:r>
+        <w:t>#</w:t>
+      </w:r>
+    </w:p>
+    <w:p>
+      <w:pPr>
+        <w:pStyle w:val="Sourcecode"/>
+      </w:pPr>
+      <w:r>
+        <w:t xml:space="preserve"># </w:t>
+      </w:r>
+      <w:proofErr w:type="gramStart"/>
+      <w:r>
+        <w:t>MAPNAME  SYSTEM</w:t>
+      </w:r>
+      <w:proofErr w:type="gramEnd"/>
+      <w:r>
+        <w:t>-USERNAME  PG-USERNAME</w:t>
+      </w:r>
+    </w:p>
+    <w:p>
+      <w:pPr>
+        <w:pStyle w:val="Sourcecode"/>
+      </w:pPr>
+      <w:r>
+        <w:t>#</w:t>
+      </w:r>
+    </w:p>
+    <w:p>
+      <w:pPr>
+        <w:pStyle w:val="Sourcecode"/>
+      </w:pPr>
+      <w:r>
+        <w:t># (The uppercase quantities must be replaced by actual values.)</w:t>
+      </w:r>
+    </w:p>
+    <w:p>
+      <w:pPr>
+        <w:pStyle w:val="Sourcecode"/>
+      </w:pPr>
+      <w:r>
+        <w:t>#</w:t>
+      </w:r>
+    </w:p>
+    <w:p>
+      <w:pPr>
+        <w:pStyle w:val="Sourcecode"/>
+      </w:pPr>
+      <w:r>
+        <w:t># MAPNAME is the (otherwise freely chosen) map name that was used in</w:t>
+      </w:r>
+    </w:p>
+    <w:p>
+      <w:pPr>
+        <w:pStyle w:val="Sourcecode"/>
+      </w:pPr>
+      <w:proofErr w:type="gramStart"/>
+      <w:r>
+        <w:t># pg_hba.conf.</w:t>
+      </w:r>
+      <w:proofErr w:type="gramEnd"/>
+      <w:r>
+        <w:t xml:space="preserve">  SYSTEM-USERNAME is the detected user name of the</w:t>
+      </w:r>
+    </w:p>
+    <w:p>
+      <w:pPr>
+        <w:pStyle w:val="Sourcecode"/>
+      </w:pPr>
+      <w:r>
+        <w:t xml:space="preserve"># </w:t>
+      </w:r>
+      <w:proofErr w:type="gramStart"/>
+      <w:r>
+        <w:t>client</w:t>
+      </w:r>
+      <w:proofErr w:type="gramEnd"/>
+      <w:r>
+        <w:t>.  PG-USERNAME is the requested PostgreSQL user name.  The</w:t>
+      </w:r>
+    </w:p>
+    <w:p>
+      <w:pPr>
+        <w:pStyle w:val="Sourcecode"/>
+      </w:pPr>
+      <w:r>
+        <w:t xml:space="preserve"># </w:t>
+      </w:r>
+      <w:proofErr w:type="gramStart"/>
+      <w:r>
+        <w:t>existence</w:t>
+      </w:r>
+      <w:proofErr w:type="gramEnd"/>
+      <w:r>
+        <w:t xml:space="preserve"> of a record specifies that SYSTEM-USERNAME may connect as</w:t>
+      </w:r>
+    </w:p>
+    <w:p>
+      <w:pPr>
+        <w:pStyle w:val="Sourcecode"/>
+      </w:pPr>
+      <w:proofErr w:type="gramStart"/>
+      <w:r>
+        <w:t># PG-USERNAME.</w:t>
+      </w:r>
+      <w:proofErr w:type="gramEnd"/>
+    </w:p>
+    <w:p>
+      <w:pPr>
+        <w:pStyle w:val="Sourcecode"/>
+      </w:pPr>
+      <w:r>
+        <w:t>#</w:t>
+      </w:r>
+    </w:p>
+    <w:p>
+      <w:pPr>
+        <w:pStyle w:val="Sourcecode"/>
+      </w:pPr>
+      <w:r>
+        <w:t># If SYSTEM-USERNAME starts with a slash (/), it will be treated as a</w:t>
+      </w:r>
+    </w:p>
+    <w:p>
+      <w:pPr>
+        <w:pStyle w:val="Sourcecode"/>
+      </w:pPr>
+      <w:r>
+        <w:t xml:space="preserve"># </w:t>
+      </w:r>
+      <w:proofErr w:type="gramStart"/>
+      <w:r>
+        <w:t>regular</w:t>
+      </w:r>
+      <w:proofErr w:type="gramEnd"/>
+      <w:r>
+        <w:t xml:space="preserve"> expression.  Optionally this can contain a capture (a</w:t>
+      </w:r>
+    </w:p>
+    <w:p>
+      <w:pPr>
+        <w:pStyle w:val="Sourcecode"/>
+      </w:pPr>
+      <w:r>
+        <w:t xml:space="preserve"># </w:t>
+      </w:r>
+      <w:proofErr w:type="gramStart"/>
+      <w:r>
+        <w:t>parenthesized</w:t>
+      </w:r>
+      <w:proofErr w:type="gramEnd"/>
+      <w:r>
+        <w:t xml:space="preserve"> subexpression).  The substring matching the capture</w:t>
+      </w:r>
+    </w:p>
+    <w:p>
+      <w:pPr>
+        <w:pStyle w:val="Sourcecode"/>
+      </w:pPr>
+      <w:r>
+        <w:t># will be substituted for \1 (backslash-one) if present in</w:t>
+      </w:r>
+    </w:p>
+    <w:p>
+      <w:pPr>
+        <w:pStyle w:val="Sourcecode"/>
+      </w:pPr>
+      <w:proofErr w:type="gramStart"/>
+      <w:r>
+        <w:t># PG-USERNAME.</w:t>
+      </w:r>
+      <w:proofErr w:type="gramEnd"/>
+    </w:p>
+    <w:p>
+      <w:pPr>
+        <w:pStyle w:val="Sourcecode"/>
+      </w:pPr>
+      <w:r>
+        <w:t>#</w:t>
+      </w:r>
+    </w:p>
+    <w:p>
+      <w:pPr>
+        <w:pStyle w:val="Sourcecode"/>
+      </w:pPr>
+      <w:r>
+        <w:t xml:space="preserve"># </w:t>
+      </w:r>
+      <w:proofErr w:type="gramStart"/>
+      <w:r>
+        <w:t>Multiple</w:t>
+      </w:r>
+      <w:proofErr w:type="gramEnd"/>
+      <w:r>
+        <w:t xml:space="preserve"> maps may be specified in this file and used by pg_hba.conf.</w:t>
+      </w:r>
+    </w:p>
+    <w:p>
+      <w:pPr>
+        <w:pStyle w:val="Sourcecode"/>
+      </w:pPr>
+      <w:r>
+        <w:t>#</w:t>
+      </w:r>
+    </w:p>
+    <w:p>
+      <w:pPr>
+        <w:pStyle w:val="Sourcecode"/>
+      </w:pPr>
+      <w:r>
+        <w:t># No map names are defined in the default configuration.  If all</w:t>
+      </w:r>
+    </w:p>
+    <w:p>
+      <w:pPr>
+        <w:pStyle w:val="Sourcecode"/>
+      </w:pPr>
+      <w:r>
+        <w:t xml:space="preserve"># </w:t>
+      </w:r>
+      <w:proofErr w:type="gramStart"/>
+      <w:r>
+        <w:t>system</w:t>
+      </w:r>
+      <w:proofErr w:type="gramEnd"/>
+      <w:r>
+        <w:t xml:space="preserve"> user names and PostgreSQL user names are the same, you don't</w:t>
+      </w:r>
+    </w:p>
+    <w:p>
+      <w:pPr>
+        <w:pStyle w:val="Sourcecode"/>
+      </w:pPr>
+      <w:r>
+        <w:t xml:space="preserve"># </w:t>
+      </w:r>
+      <w:proofErr w:type="gramStart"/>
+      <w:r>
+        <w:t>need</w:t>
+      </w:r>
+      <w:proofErr w:type="gramEnd"/>
+      <w:r>
+        <w:t xml:space="preserve"> anything in this file.</w:t>
+      </w:r>
+    </w:p>
+    <w:p>
+      <w:pPr>
+        <w:pStyle w:val="Sourcecode"/>
+      </w:pPr>
+      <w:r>
+        <w:t>#</w:t>
+      </w:r>
+    </w:p>
+    <w:p>
+      <w:pPr>
+        <w:pStyle w:val="Sourcecode"/>
+      </w:pPr>
+      <w:r>
+        <w:t xml:space="preserve"># </w:t>
+      </w:r>
+      <w:proofErr w:type="gramStart"/>
+      <w:r>
+        <w:t>This</w:t>
+      </w:r>
+      <w:proofErr w:type="gramEnd"/>
+      <w:r>
+        <w:t xml:space="preserve"> file is read on server startup and when the postmaster receives</w:t>
+      </w:r>
+    </w:p>
+    <w:p>
+      <w:pPr>
+        <w:pStyle w:val="Sourcecode"/>
+      </w:pPr>
+      <w:r>
+        <w:t xml:space="preserve"># </w:t>
+      </w:r>
+      <w:proofErr w:type="gramStart"/>
+      <w:r>
+        <w:t>a</w:t>
+      </w:r>
+      <w:proofErr w:type="gramEnd"/>
+      <w:r>
+        <w:t xml:space="preserve"> SIGHUP signal.  If you edit the file on a running system, you have</w:t>
+      </w:r>
+    </w:p>
+    <w:p>
+      <w:pPr>
+        <w:pStyle w:val="Sourcecode"/>
+      </w:pPr>
+      <w:r>
+        <w:t xml:space="preserve"># </w:t>
+      </w:r>
+      <w:proofErr w:type="gramStart"/>
+      <w:r>
+        <w:t>to</w:t>
+      </w:r>
+      <w:proofErr w:type="gramEnd"/>
+      <w:r>
+        <w:t xml:space="preserve"> SIGHUP the postmaster for the changes to take effect.  You can</w:t>
+      </w:r>
+    </w:p>
+    <w:p>
+      <w:pPr>
+        <w:pStyle w:val="Sourcecode"/>
+      </w:pPr>
+      <w:r>
+        <w:t># use "pg_ctl reload" to do that.</w:t>
+      </w:r>
+    </w:p>
+    <w:p>
+      <w:pPr>
+        <w:pStyle w:val="Sourcecode"/>
+      </w:pPr>
+    </w:p>
+    <w:p>
+      <w:pPr>
+        <w:pStyle w:val="Sourcecode"/>
+      </w:pPr>
+      <w:r>
+        <w:t xml:space="preserve"># </w:t>
+      </w:r>
+      <w:proofErr w:type="gramStart"/>
+      <w:r>
+        <w:t>Put</w:t>
+      </w:r>
+      <w:proofErr w:type="gramEnd"/>
+      <w:r>
+        <w:t xml:space="preserve"> your actual configuration here</w:t>
+      </w:r>
+    </w:p>
+    <w:p>
+      <w:pPr>
+        <w:pStyle w:val="Sourcecode"/>
+      </w:pPr>
+      <w:r>
+        <w:t># ----------------------------------</w:t>
+      </w:r>
+    </w:p>
+    <w:p>
+      <w:pPr>
+        <w:pStyle w:val="Sourcecode"/>
+      </w:pPr>
+    </w:p>
+    <w:p>
+      <w:pPr>
+        <w:pStyle w:val="Sourcecode"/>
+      </w:pPr>
+      <w:r>
+        <w:t># MAPNAME       SYSTEM-USERNAME         PG-USERNAME</w:t>
+      </w:r>
+    </w:p>
+    <w:p>
+      <w:pPr>
+        <w:pStyle w:val="Sourcecode"/>
+      </w:pPr>
+      <w:r>
+        <w:t>#</w:t>
+      </w:r>
+    </w:p>
+    <w:p>
+      <w:pPr>
+        <w:pStyle w:val="Sourcecode"/>
+      </w:pPr>
+      <w:proofErr w:type="gramStart"/>
+      <w:r>
+        <w:t>sahsuland</w:t>
+      </w:r>
+      <w:proofErr w:type="gramEnd"/>
+      <w:r>
+        <w:tab/>
+        <w:t>pch</w:t>
+      </w:r>
+      <w:r>
+        <w:tab/>
+      </w:r>
+      <w:r>
+        <w:tab/>
+      </w:r>
+      <w:r>
+        <w:tab/>
+        <w:t>pop</w:t>
+      </w:r>
+    </w:p>
+    <w:p>
+      <w:pPr>
+        <w:pStyle w:val="Sourcecode"/>
+      </w:pPr>
+      <w:proofErr w:type="gramStart"/>
+      <w:r>
+        <w:t>sahsuland</w:t>
+      </w:r>
+      <w:proofErr w:type="gramEnd"/>
+      <w:r>
+        <w:tab/>
+        <w:t>pch</w:t>
+      </w:r>
+      <w:r>
+        <w:tab/>
+      </w:r>
+      <w:r>
+        <w:tab/>
+      </w:r>
+      <w:r>
+        <w:tab/>
+        <w:t>gis</w:t>
+      </w:r>
+    </w:p>
+    <w:p>
+      <w:pPr>
+        <w:pStyle w:val="Sourcecode"/>
+      </w:pPr>
+      <w:proofErr w:type="gramStart"/>
+      <w:r>
+        <w:t>sahsuland</w:t>
+      </w:r>
+      <w:proofErr w:type="gramEnd"/>
+      <w:r>
+        <w:tab/>
+        <w:t>pch</w:t>
+      </w:r>
+      <w:r>
+        <w:tab/>
+      </w:r>
+      <w:r>
+        <w:tab/>
+      </w:r>
+      <w:r>
+        <w:tab/>
+        <w:t>rif40</w:t>
+      </w:r>
+    </w:p>
+    <w:p>
+      <w:pPr>
+        <w:pStyle w:val="Sourcecode"/>
+      </w:pPr>
+      <w:proofErr w:type="gramStart"/>
+      <w:r>
+        <w:t>sahsuland</w:t>
+      </w:r>
+      <w:proofErr w:type="gramEnd"/>
+      <w:r>
+        <w:tab/>
+        <w:t>pch</w:t>
+      </w:r>
+      <w:r>
+        <w:tab/>
+      </w:r>
+      <w:r>
+        <w:tab/>
+      </w:r>
+      <w:r>
+        <w:tab/>
+        <w:t>pch</w:t>
+      </w:r>
+    </w:p>
+    <w:p>
+      <w:pPr>
+        <w:pStyle w:val="Sourcecode"/>
+      </w:pPr>
+      <w:r>
+        <w:t>#</w:t>
+      </w:r>
+    </w:p>
+    <w:p>
+      <w:pPr>
+        <w:pStyle w:val="Sourcecode"/>
+      </w:pPr>
+      <w:proofErr w:type="gramStart"/>
+      <w:r>
         <w:t>sahsuland_dev</w:t>
       </w:r>
-      <w:r>
-        <w:tab/>
-        <w:t>all</w:t>
-      </w:r>
-      <w:r>
-        <w:tab/>
-        <w:t xml:space="preserve"> </w:t>
-      </w:r>
-      <w:r>
-        <w:tab/>
-        <w:t xml:space="preserve">146.179.138.157 </w:t>
-      </w:r>
-      <w:r>
-        <w:tab/>
-        <w:t>255.255.255.255 ldap ldapserver=</w:t>
-      </w:r>
-      <w:r>
-        <w:t xml:space="preserve"> </w:t>
-      </w:r>
-      <w:r>
-        <w:t>xxx</w:t>
-      </w:r>
-      <w:r>
-        <w:t>.ic.ac.uk ldapprefix= ldapsuffix="</w:t>
-      </w:r>
-      <w:proofErr w:type="gramStart"/>
-      <w:r>
-        <w:t>,o</w:t>
-      </w:r>
-      <w:proofErr w:type="gramEnd"/>
-      <w:r>
-        <w:t>=Imperial College,c=GB"</w:t>
-      </w:r>
-      <w:r>
-        <w:tab/>
+      <w:proofErr w:type="gramEnd"/>
+      <w:r>
+        <w:tab/>
+        <w:t>pch</w:t>
+      </w:r>
+      <w:r>
+        <w:tab/>
+      </w:r>
+      <w:r>
+        <w:tab/>
+      </w:r>
+      <w:r>
+        <w:tab/>
+        <w:t>pop</w:t>
+      </w:r>
+    </w:p>
+    <w:p>
+      <w:pPr>
+        <w:pStyle w:val="Sourcecode"/>
+      </w:pPr>
+      <w:proofErr w:type="gramStart"/>
+      <w:r>
+        <w:t>sahsuland_dev</w:t>
+      </w:r>
+      <w:proofErr w:type="gramEnd"/>
+      <w:r>
+        <w:tab/>
+        <w:t>pch</w:t>
+      </w:r>
+      <w:r>
+        <w:tab/>
+      </w:r>
+      <w:r>
+        <w:tab/>
+      </w:r>
+      <w:r>
+        <w:tab/>
+        <w:t>gis</w:t>
+      </w:r>
+    </w:p>
+    <w:p>
+      <w:pPr>
+        <w:pStyle w:val="Sourcecode"/>
+      </w:pPr>
+      <w:proofErr w:type="gramStart"/>
+      <w:r>
+        <w:t>sahsuland_dev</w:t>
+      </w:r>
+      <w:proofErr w:type="gramEnd"/>
+      <w:r>
+        <w:tab/>
+        <w:t>pch</w:t>
+      </w:r>
+      <w:r>
+        <w:tab/>
+      </w:r>
+      <w:r>
+        <w:tab/>
+      </w:r>
+      <w:r>
+        <w:tab/>
+        <w:t>rif40</w:t>
+      </w:r>
+    </w:p>
+    <w:p>
+      <w:pPr>
+        <w:pStyle w:val="Sourcecode"/>
+      </w:pPr>
+      <w:proofErr w:type="gramStart"/>
+      <w:r>
+        <w:t>sahsuland_dev</w:t>
+      </w:r>
+      <w:proofErr w:type="gramEnd"/>
+      <w:r>
+        <w:tab/>
+        <w:t>pch</w:t>
+      </w:r>
+      <w:r>
+        <w:tab/>
+      </w:r>
+      <w:r>
+        <w:tab/>
+      </w:r>
+      <w:r>
+        <w:tab/>
+        <w:t>pch</w:t>
+      </w:r>
+    </w:p>
+    <w:p>
+      <w:pPr>
+        <w:pStyle w:val="Sourcecode"/>
+      </w:pPr>
+      <w:proofErr w:type="gramStart"/>
+      <w:r>
+        <w:t>sahsuland_dev</w:t>
+      </w:r>
+      <w:proofErr w:type="gramEnd"/>
+      <w:r>
+        <w:tab/>
+        <w:t>pch</w:t>
+      </w:r>
+      <w:r>
+        <w:tab/>
+      </w:r>
+      <w:r>
+        <w:tab/>
+      </w:r>
+      <w:r>
+        <w:tab/>
+        <w:t>postgres</w:t>
       </w:r>
     </w:p>
     <w:p>
@@ -9831,962 +11252,6 @@
         <w:pStyle w:val="Sourcecode"/>
       </w:pPr>
       <w:r>
-        <w:t xml:space="preserve"># </w:t>
-      </w:r>
-      <w:proofErr w:type="gramStart"/>
-      <w:r>
-        <w:t>Other</w:t>
-      </w:r>
-      <w:proofErr w:type="gramEnd"/>
-      <w:r>
-        <w:t xml:space="preserve"> databases</w:t>
-      </w:r>
-    </w:p>
-    <w:p>
-      <w:pPr>
-        <w:pStyle w:val="Sourcecode"/>
-      </w:pPr>
-      <w:r>
-        <w:t xml:space="preserve"># </w:t>
-      </w:r>
-    </w:p>
-    <w:p>
-      <w:pPr>
-        <w:pStyle w:val="Sourcecode"/>
-      </w:pPr>
-      <w:proofErr w:type="gramStart"/>
-      <w:r>
-        <w:t>hostssl</w:t>
-      </w:r>
-      <w:proofErr w:type="gramEnd"/>
-      <w:r>
-        <w:tab/>
-        <w:t>traffic</w:t>
-      </w:r>
-      <w:r>
-        <w:tab/>
-      </w:r>
-      <w:r>
-        <w:tab/>
-        <w:t>all</w:t>
-      </w:r>
-      <w:r>
-        <w:tab/>
-        <w:t xml:space="preserve"> </w:t>
-      </w:r>
-      <w:r>
-        <w:tab/>
-        <w:t xml:space="preserve">127.0.0.1/32 </w:t>
-      </w:r>
-      <w:r>
-        <w:tab/>
-      </w:r>
-      <w:r>
-        <w:tab/>
-        <w:t>sspi</w:t>
-      </w:r>
-    </w:p>
-    <w:p>
-      <w:pPr>
-        <w:pStyle w:val="Sourcecode"/>
-      </w:pPr>
-      <w:proofErr w:type="gramStart"/>
-      <w:r>
-        <w:t>hostssl</w:t>
-      </w:r>
-      <w:proofErr w:type="gramEnd"/>
-      <w:r>
-        <w:tab/>
-        <w:t>traffic</w:t>
-      </w:r>
-      <w:r>
-        <w:tab/>
-      </w:r>
-      <w:r>
-        <w:tab/>
-        <w:t>all</w:t>
-      </w:r>
-      <w:r>
-        <w:tab/>
-        <w:t xml:space="preserve"> </w:t>
-      </w:r>
-      <w:r>
-        <w:tab/>
-        <w:t xml:space="preserve">::1/128 </w:t>
-      </w:r>
-      <w:r>
-        <w:tab/>
-      </w:r>
-      <w:r>
-        <w:tab/>
-        <w:t>sspi</w:t>
-      </w:r>
-    </w:p>
-    <w:p>
-      <w:pPr>
-        <w:pStyle w:val="Sourcecode"/>
-      </w:pPr>
-      <w:proofErr w:type="gramStart"/>
-      <w:r>
-        <w:t>hostssl</w:t>
-      </w:r>
-      <w:proofErr w:type="gramEnd"/>
-      <w:r>
-        <w:tab/>
-        <w:t>traffic</w:t>
-      </w:r>
-      <w:r>
-        <w:tab/>
-      </w:r>
-      <w:r>
-        <w:tab/>
-        <w:t>all</w:t>
-      </w:r>
-      <w:r>
-        <w:tab/>
-        <w:t xml:space="preserve"> </w:t>
-      </w:r>
-      <w:r>
-        <w:tab/>
-        <w:t>146.179.138.</w:t>
-      </w:r>
-      <w:r>
-        <w:t xml:space="preserve"> </w:t>
-      </w:r>
-      <w:proofErr w:type="gramStart"/>
-      <w:r>
-        <w:t>xxx</w:t>
-      </w:r>
-      <w:proofErr w:type="gramEnd"/>
-      <w:r>
-        <w:tab/>
-        <w:t>255.255.255.255</w:t>
-      </w:r>
-      <w:r>
-        <w:tab/>
-        <w:t>sspi</w:t>
-      </w:r>
-    </w:p>
-    <w:p>
-      <w:pPr>
-        <w:pStyle w:val="Sourcecode"/>
-      </w:pPr>
-      <w:r>
-        <w:t>#</w:t>
-      </w:r>
-      <w:r>
-        <w:tab/>
-      </w:r>
-    </w:p>
-    <w:p>
-      <w:pPr>
-        <w:pStyle w:val="Sourcecode"/>
-      </w:pPr>
-      <w:r>
-        <w:t>#host    all             all             127.0.0.1/32            md5</w:t>
-      </w:r>
-    </w:p>
-    <w:p>
-      <w:pPr>
-        <w:pStyle w:val="Sourcecode"/>
-      </w:pPr>
-      <w:r>
-        <w:t>#host    all             all             :</w:t>
-      </w:r>
-      <w:proofErr w:type="gramStart"/>
-      <w:r>
-        <w:t>:1</w:t>
-      </w:r>
-      <w:proofErr w:type="gramEnd"/>
-      <w:r>
-        <w:t>/128                 md5</w:t>
-      </w:r>
-    </w:p>
-    <w:p>
-      <w:pPr>
-        <w:pStyle w:val="Sourcecode"/>
-      </w:pPr>
-      <w:r>
-        <w:t xml:space="preserve"># </w:t>
-      </w:r>
-      <w:proofErr w:type="gramStart"/>
-      <w:r>
-        <w:t>Allow</w:t>
-      </w:r>
-      <w:proofErr w:type="gramEnd"/>
-      <w:r>
-        <w:t xml:space="preserve"> replication connections from localhost, by a user with the</w:t>
-      </w:r>
-    </w:p>
-    <w:p>
-      <w:pPr>
-        <w:pStyle w:val="Sourcecode"/>
-      </w:pPr>
-      <w:r>
-        <w:t xml:space="preserve"># </w:t>
-      </w:r>
-      <w:proofErr w:type="gramStart"/>
-      <w:r>
-        <w:t>replication</w:t>
-      </w:r>
-      <w:proofErr w:type="gramEnd"/>
-      <w:r>
-        <w:t xml:space="preserve"> privilege.</w:t>
-      </w:r>
-    </w:p>
-    <w:p>
-      <w:pPr>
-        <w:pStyle w:val="Sourcecode"/>
-      </w:pPr>
-      <w:r>
-        <w:t>#host    replication     postgres        127.0.0.1/32            md5</w:t>
-      </w:r>
-    </w:p>
-    <w:p>
-      <w:pPr>
-        <w:pStyle w:val="Sourcecode"/>
-      </w:pPr>
-      <w:r>
-        <w:t>#host    replication     postgres        :</w:t>
-      </w:r>
-      <w:proofErr w:type="gramStart"/>
-      <w:r>
-        <w:t>:1</w:t>
-      </w:r>
-      <w:proofErr w:type="gramEnd"/>
-      <w:r>
-        <w:t>/128                 md5</w:t>
-      </w:r>
-    </w:p>
-    <w:p>
-      <w:pPr>
-        <w:pStyle w:val="Sourcecode"/>
-      </w:pPr>
-    </w:p>
-    <w:p>
-      <w:pPr>
-        <w:pStyle w:val="Heading3"/>
-      </w:pPr>
-      <w:bookmarkStart w:id="24" w:name="_Toc384125463"/>
-      <w:r>
-        <w:t>A.3.2 pg_ident.conf</w:t>
-      </w:r>
-      <w:bookmarkEnd w:id="24"/>
-    </w:p>
-    <w:p>
-      <w:pPr>
-        <w:pStyle w:val="Sourcecode"/>
-      </w:pPr>
-    </w:p>
-    <w:p>
-      <w:pPr>
-        <w:pStyle w:val="Sourcecode"/>
-      </w:pPr>
-      <w:r>
-        <w:t># PostgreSQL User Name Maps</w:t>
-      </w:r>
-    </w:p>
-    <w:p>
-      <w:pPr>
-        <w:pStyle w:val="Sourcecode"/>
-      </w:pPr>
-      <w:r>
-        <w:t># =========================</w:t>
-      </w:r>
-    </w:p>
-    <w:p>
-      <w:pPr>
-        <w:pStyle w:val="Sourcecode"/>
-      </w:pPr>
-      <w:r>
-        <w:t>#</w:t>
-      </w:r>
-    </w:p>
-    <w:p>
-      <w:pPr>
-        <w:pStyle w:val="Sourcecode"/>
-      </w:pPr>
-      <w:r>
-        <w:t># Refer to the PostgreSQL documentation, chapter "Client</w:t>
-      </w:r>
-    </w:p>
-    <w:p>
-      <w:pPr>
-        <w:pStyle w:val="Sourcecode"/>
-      </w:pPr>
-      <w:proofErr w:type="gramStart"/>
-      <w:r>
-        <w:t># Authentication" for a complete description.</w:t>
-      </w:r>
-      <w:proofErr w:type="gramEnd"/>
-      <w:r>
-        <w:t xml:space="preserve">  A short synopsis</w:t>
-      </w:r>
-    </w:p>
-    <w:p>
-      <w:pPr>
-        <w:pStyle w:val="Sourcecode"/>
-      </w:pPr>
-      <w:r>
-        <w:t># follows.</w:t>
-      </w:r>
-    </w:p>
-    <w:p>
-      <w:pPr>
-        <w:pStyle w:val="Sourcecode"/>
-      </w:pPr>
-      <w:r>
-        <w:t>#</w:t>
-      </w:r>
-    </w:p>
-    <w:p>
-      <w:pPr>
-        <w:pStyle w:val="Sourcecode"/>
-      </w:pPr>
-      <w:r>
-        <w:t xml:space="preserve"># </w:t>
-      </w:r>
-      <w:proofErr w:type="gramStart"/>
-      <w:r>
-        <w:t>This</w:t>
-      </w:r>
-      <w:proofErr w:type="gramEnd"/>
-      <w:r>
-        <w:t xml:space="preserve"> file controls PostgreSQL user name mapping.  It maps external</w:t>
-      </w:r>
-    </w:p>
-    <w:p>
-      <w:pPr>
-        <w:pStyle w:val="Sourcecode"/>
-      </w:pPr>
-      <w:r>
-        <w:t xml:space="preserve"># </w:t>
-      </w:r>
-      <w:proofErr w:type="gramStart"/>
-      <w:r>
-        <w:t>user</w:t>
-      </w:r>
-      <w:proofErr w:type="gramEnd"/>
-      <w:r>
-        <w:t xml:space="preserve"> names to their corresponding PostgreSQL user names.  Records</w:t>
-      </w:r>
-    </w:p>
-    <w:p>
-      <w:pPr>
-        <w:pStyle w:val="Sourcecode"/>
-      </w:pPr>
-      <w:r>
-        <w:t xml:space="preserve"># </w:t>
-      </w:r>
-      <w:proofErr w:type="gramStart"/>
-      <w:r>
-        <w:t>are</w:t>
-      </w:r>
-      <w:proofErr w:type="gramEnd"/>
-      <w:r>
-        <w:t xml:space="preserve"> of the form:</w:t>
-      </w:r>
-    </w:p>
-    <w:p>
-      <w:pPr>
-        <w:pStyle w:val="Sourcecode"/>
-      </w:pPr>
-      <w:r>
-        <w:t>#</w:t>
-      </w:r>
-    </w:p>
-    <w:p>
-      <w:pPr>
-        <w:pStyle w:val="Sourcecode"/>
-      </w:pPr>
-      <w:r>
-        <w:t xml:space="preserve"># </w:t>
-      </w:r>
-      <w:proofErr w:type="gramStart"/>
-      <w:r>
-        <w:t>MAPNAME  SYSTEM</w:t>
-      </w:r>
-      <w:proofErr w:type="gramEnd"/>
-      <w:r>
-        <w:t>-USERNAME  PG-USERNAME</w:t>
-      </w:r>
-    </w:p>
-    <w:p>
-      <w:pPr>
-        <w:pStyle w:val="Sourcecode"/>
-      </w:pPr>
-      <w:r>
-        <w:t>#</w:t>
-      </w:r>
-    </w:p>
-    <w:p>
-      <w:pPr>
-        <w:pStyle w:val="Sourcecode"/>
-      </w:pPr>
-      <w:r>
-        <w:t># (The uppercase quantities must be replaced by actual values.)</w:t>
-      </w:r>
-    </w:p>
-    <w:p>
-      <w:pPr>
-        <w:pStyle w:val="Sourcecode"/>
-      </w:pPr>
-      <w:r>
-        <w:t>#</w:t>
-      </w:r>
-    </w:p>
-    <w:p>
-      <w:pPr>
-        <w:pStyle w:val="Sourcecode"/>
-      </w:pPr>
-      <w:r>
-        <w:t># MAPNAME is the (otherwise freely chosen) map name that was used in</w:t>
-      </w:r>
-    </w:p>
-    <w:p>
-      <w:pPr>
-        <w:pStyle w:val="Sourcecode"/>
-      </w:pPr>
-      <w:proofErr w:type="gramStart"/>
-      <w:r>
-        <w:t># pg_hba.conf.</w:t>
-      </w:r>
-      <w:proofErr w:type="gramEnd"/>
-      <w:r>
-        <w:t xml:space="preserve">  SYSTEM-USERNAME is the detected user name of the</w:t>
-      </w:r>
-    </w:p>
-    <w:p>
-      <w:pPr>
-        <w:pStyle w:val="Sourcecode"/>
-      </w:pPr>
-      <w:r>
-        <w:t xml:space="preserve"># </w:t>
-      </w:r>
-      <w:proofErr w:type="gramStart"/>
-      <w:r>
-        <w:t>client</w:t>
-      </w:r>
-      <w:proofErr w:type="gramEnd"/>
-      <w:r>
-        <w:t>.  PG-USERNAME is the requested PostgreSQL user name.  The</w:t>
-      </w:r>
-    </w:p>
-    <w:p>
-      <w:pPr>
-        <w:pStyle w:val="Sourcecode"/>
-      </w:pPr>
-      <w:r>
-        <w:t xml:space="preserve"># </w:t>
-      </w:r>
-      <w:proofErr w:type="gramStart"/>
-      <w:r>
-        <w:t>existence</w:t>
-      </w:r>
-      <w:proofErr w:type="gramEnd"/>
-      <w:r>
-        <w:t xml:space="preserve"> of a record specifies that SYSTEM-USERNAME may connect as</w:t>
-      </w:r>
-    </w:p>
-    <w:p>
-      <w:pPr>
-        <w:pStyle w:val="Sourcecode"/>
-      </w:pPr>
-      <w:proofErr w:type="gramStart"/>
-      <w:r>
-        <w:t># PG-USERNAME.</w:t>
-      </w:r>
-      <w:proofErr w:type="gramEnd"/>
-    </w:p>
-    <w:p>
-      <w:pPr>
-        <w:pStyle w:val="Sourcecode"/>
-      </w:pPr>
-      <w:r>
-        <w:t>#</w:t>
-      </w:r>
-    </w:p>
-    <w:p>
-      <w:pPr>
-        <w:pStyle w:val="Sourcecode"/>
-      </w:pPr>
-      <w:r>
-        <w:t># If SYSTEM-USERNAME starts with a slash (/), it will be treated as a</w:t>
-      </w:r>
-    </w:p>
-    <w:p>
-      <w:pPr>
-        <w:pStyle w:val="Sourcecode"/>
-      </w:pPr>
-      <w:r>
-        <w:t xml:space="preserve"># </w:t>
-      </w:r>
-      <w:proofErr w:type="gramStart"/>
-      <w:r>
-        <w:t>regular</w:t>
-      </w:r>
-      <w:proofErr w:type="gramEnd"/>
-      <w:r>
-        <w:t xml:space="preserve"> expression.  Optionally this can contain a capture (a</w:t>
-      </w:r>
-    </w:p>
-    <w:p>
-      <w:pPr>
-        <w:pStyle w:val="Sourcecode"/>
-      </w:pPr>
-      <w:r>
-        <w:t xml:space="preserve"># </w:t>
-      </w:r>
-      <w:proofErr w:type="gramStart"/>
-      <w:r>
-        <w:t>parenthesized</w:t>
-      </w:r>
-      <w:proofErr w:type="gramEnd"/>
-      <w:r>
-        <w:t xml:space="preserve"> subexpression).  The substring matching the capture</w:t>
-      </w:r>
-    </w:p>
-    <w:p>
-      <w:pPr>
-        <w:pStyle w:val="Sourcecode"/>
-      </w:pPr>
-      <w:r>
-        <w:t># will be substituted for \1 (backslash-one) if present in</w:t>
-      </w:r>
-    </w:p>
-    <w:p>
-      <w:pPr>
-        <w:pStyle w:val="Sourcecode"/>
-      </w:pPr>
-      <w:proofErr w:type="gramStart"/>
-      <w:r>
-        <w:t># PG-USERNAME.</w:t>
-      </w:r>
-      <w:proofErr w:type="gramEnd"/>
-    </w:p>
-    <w:p>
-      <w:pPr>
-        <w:pStyle w:val="Sourcecode"/>
-      </w:pPr>
-      <w:r>
-        <w:t>#</w:t>
-      </w:r>
-    </w:p>
-    <w:p>
-      <w:pPr>
-        <w:pStyle w:val="Sourcecode"/>
-      </w:pPr>
-      <w:r>
-        <w:t xml:space="preserve"># </w:t>
-      </w:r>
-      <w:proofErr w:type="gramStart"/>
-      <w:r>
-        <w:t>Multiple</w:t>
-      </w:r>
-      <w:proofErr w:type="gramEnd"/>
-      <w:r>
-        <w:t xml:space="preserve"> maps may be specified in this file and used by pg_hba.conf.</w:t>
-      </w:r>
-    </w:p>
-    <w:p>
-      <w:pPr>
-        <w:pStyle w:val="Sourcecode"/>
-      </w:pPr>
-      <w:r>
-        <w:t>#</w:t>
-      </w:r>
-    </w:p>
-    <w:p>
-      <w:pPr>
-        <w:pStyle w:val="Sourcecode"/>
-      </w:pPr>
-      <w:r>
-        <w:t># No map names are defined in the default configuration.  If all</w:t>
-      </w:r>
-    </w:p>
-    <w:p>
-      <w:pPr>
-        <w:pStyle w:val="Sourcecode"/>
-      </w:pPr>
-      <w:r>
-        <w:t xml:space="preserve"># </w:t>
-      </w:r>
-      <w:proofErr w:type="gramStart"/>
-      <w:r>
-        <w:t>system</w:t>
-      </w:r>
-      <w:proofErr w:type="gramEnd"/>
-      <w:r>
-        <w:t xml:space="preserve"> user names and PostgreSQL user names are the same, you don't</w:t>
-      </w:r>
-    </w:p>
-    <w:p>
-      <w:pPr>
-        <w:pStyle w:val="Sourcecode"/>
-      </w:pPr>
-      <w:r>
-        <w:t xml:space="preserve"># </w:t>
-      </w:r>
-      <w:proofErr w:type="gramStart"/>
-      <w:r>
-        <w:t>need</w:t>
-      </w:r>
-      <w:proofErr w:type="gramEnd"/>
-      <w:r>
-        <w:t xml:space="preserve"> anything in this file.</w:t>
-      </w:r>
-    </w:p>
-    <w:p>
-      <w:pPr>
-        <w:pStyle w:val="Sourcecode"/>
-      </w:pPr>
-      <w:r>
-        <w:t>#</w:t>
-      </w:r>
-    </w:p>
-    <w:p>
-      <w:pPr>
-        <w:pStyle w:val="Sourcecode"/>
-      </w:pPr>
-      <w:r>
-        <w:t xml:space="preserve"># </w:t>
-      </w:r>
-      <w:proofErr w:type="gramStart"/>
-      <w:r>
-        <w:t>This</w:t>
-      </w:r>
-      <w:proofErr w:type="gramEnd"/>
-      <w:r>
-        <w:t xml:space="preserve"> file is read on server startup and when the postmaster receives</w:t>
-      </w:r>
-    </w:p>
-    <w:p>
-      <w:pPr>
-        <w:pStyle w:val="Sourcecode"/>
-      </w:pPr>
-      <w:r>
-        <w:t xml:space="preserve"># </w:t>
-      </w:r>
-      <w:proofErr w:type="gramStart"/>
-      <w:r>
-        <w:t>a</w:t>
-      </w:r>
-      <w:proofErr w:type="gramEnd"/>
-      <w:r>
-        <w:t xml:space="preserve"> SIGHUP signal.  If you edit the file on a running system, you have</w:t>
-      </w:r>
-    </w:p>
-    <w:p>
-      <w:pPr>
-        <w:pStyle w:val="Sourcecode"/>
-      </w:pPr>
-      <w:r>
-        <w:t xml:space="preserve"># </w:t>
-      </w:r>
-      <w:proofErr w:type="gramStart"/>
-      <w:r>
-        <w:t>to</w:t>
-      </w:r>
-      <w:proofErr w:type="gramEnd"/>
-      <w:r>
-        <w:t xml:space="preserve"> SIGHUP the postmaster for the changes to take effect.  You can</w:t>
-      </w:r>
-    </w:p>
-    <w:p>
-      <w:pPr>
-        <w:pStyle w:val="Sourcecode"/>
-      </w:pPr>
-      <w:r>
-        <w:t># use "pg_ctl reload" to do that.</w:t>
-      </w:r>
-    </w:p>
-    <w:p>
-      <w:pPr>
-        <w:pStyle w:val="Sourcecode"/>
-      </w:pPr>
-    </w:p>
-    <w:p>
-      <w:pPr>
-        <w:pStyle w:val="Sourcecode"/>
-      </w:pPr>
-      <w:r>
-        <w:t xml:space="preserve"># </w:t>
-      </w:r>
-      <w:proofErr w:type="gramStart"/>
-      <w:r>
-        <w:t>Put</w:t>
-      </w:r>
-      <w:proofErr w:type="gramEnd"/>
-      <w:r>
-        <w:t xml:space="preserve"> your actual configuration here</w:t>
-      </w:r>
-    </w:p>
-    <w:p>
-      <w:pPr>
-        <w:pStyle w:val="Sourcecode"/>
-      </w:pPr>
-      <w:r>
-        <w:t># ----------------------------------</w:t>
-      </w:r>
-    </w:p>
-    <w:p>
-      <w:pPr>
-        <w:pStyle w:val="Sourcecode"/>
-      </w:pPr>
-    </w:p>
-    <w:p>
-      <w:pPr>
-        <w:pStyle w:val="Sourcecode"/>
-      </w:pPr>
-      <w:r>
-        <w:t># MAPNAME       SYSTEM-USERNAME         PG-USERNAME</w:t>
-      </w:r>
-    </w:p>
-    <w:p>
-      <w:pPr>
-        <w:pStyle w:val="Sourcecode"/>
-      </w:pPr>
-      <w:r>
-        <w:t>#</w:t>
-      </w:r>
-    </w:p>
-    <w:p>
-      <w:pPr>
-        <w:pStyle w:val="Sourcecode"/>
-      </w:pPr>
-      <w:proofErr w:type="gramStart"/>
-      <w:r>
-        <w:t>sahsuland</w:t>
-      </w:r>
-      <w:proofErr w:type="gramEnd"/>
-      <w:r>
-        <w:tab/>
-        <w:t>pch</w:t>
-      </w:r>
-      <w:r>
-        <w:tab/>
-      </w:r>
-      <w:r>
-        <w:tab/>
-      </w:r>
-      <w:r>
-        <w:tab/>
-        <w:t>pop</w:t>
-      </w:r>
-    </w:p>
-    <w:p>
-      <w:pPr>
-        <w:pStyle w:val="Sourcecode"/>
-      </w:pPr>
-      <w:proofErr w:type="gramStart"/>
-      <w:r>
-        <w:t>sahsuland</w:t>
-      </w:r>
-      <w:proofErr w:type="gramEnd"/>
-      <w:r>
-        <w:tab/>
-        <w:t>pch</w:t>
-      </w:r>
-      <w:r>
-        <w:tab/>
-      </w:r>
-      <w:r>
-        <w:tab/>
-      </w:r>
-      <w:r>
-        <w:tab/>
-        <w:t>gis</w:t>
-      </w:r>
-    </w:p>
-    <w:p>
-      <w:pPr>
-        <w:pStyle w:val="Sourcecode"/>
-      </w:pPr>
-      <w:proofErr w:type="gramStart"/>
-      <w:r>
-        <w:t>sahsuland</w:t>
-      </w:r>
-      <w:proofErr w:type="gramEnd"/>
-      <w:r>
-        <w:tab/>
-        <w:t>pch</w:t>
-      </w:r>
-      <w:r>
-        <w:tab/>
-      </w:r>
-      <w:r>
-        <w:tab/>
-      </w:r>
-      <w:r>
-        <w:tab/>
-        <w:t>rif40</w:t>
-      </w:r>
-    </w:p>
-    <w:p>
-      <w:pPr>
-        <w:pStyle w:val="Sourcecode"/>
-      </w:pPr>
-      <w:proofErr w:type="gramStart"/>
-      <w:r>
-        <w:t>sahsuland</w:t>
-      </w:r>
-      <w:proofErr w:type="gramEnd"/>
-      <w:r>
-        <w:tab/>
-        <w:t>pch</w:t>
-      </w:r>
-      <w:r>
-        <w:tab/>
-      </w:r>
-      <w:r>
-        <w:tab/>
-      </w:r>
-      <w:r>
-        <w:tab/>
-        <w:t>pch</w:t>
-      </w:r>
-    </w:p>
-    <w:p>
-      <w:pPr>
-        <w:pStyle w:val="Sourcecode"/>
-      </w:pPr>
-      <w:r>
-        <w:t>#</w:t>
-      </w:r>
-    </w:p>
-    <w:p>
-      <w:pPr>
-        <w:pStyle w:val="Sourcecode"/>
-      </w:pPr>
-      <w:proofErr w:type="gramStart"/>
-      <w:r>
-        <w:t>sahsuland_dev</w:t>
-      </w:r>
-      <w:proofErr w:type="gramEnd"/>
-      <w:r>
-        <w:tab/>
-        <w:t>pch</w:t>
-      </w:r>
-      <w:r>
-        <w:tab/>
-      </w:r>
-      <w:r>
-        <w:tab/>
-      </w:r>
-      <w:r>
-        <w:tab/>
-        <w:t>pop</w:t>
-      </w:r>
-    </w:p>
-    <w:p>
-      <w:pPr>
-        <w:pStyle w:val="Sourcecode"/>
-      </w:pPr>
-      <w:proofErr w:type="gramStart"/>
-      <w:r>
-        <w:t>sahsuland_dev</w:t>
-      </w:r>
-      <w:proofErr w:type="gramEnd"/>
-      <w:r>
-        <w:tab/>
-        <w:t>pch</w:t>
-      </w:r>
-      <w:r>
-        <w:tab/>
-      </w:r>
-      <w:r>
-        <w:tab/>
-      </w:r>
-      <w:r>
-        <w:tab/>
-        <w:t>gis</w:t>
-      </w:r>
-    </w:p>
-    <w:p>
-      <w:pPr>
-        <w:pStyle w:val="Sourcecode"/>
-      </w:pPr>
-      <w:proofErr w:type="gramStart"/>
-      <w:r>
-        <w:t>sahsuland_dev</w:t>
-      </w:r>
-      <w:proofErr w:type="gramEnd"/>
-      <w:r>
-        <w:tab/>
-        <w:t>pch</w:t>
-      </w:r>
-      <w:r>
-        <w:tab/>
-      </w:r>
-      <w:r>
-        <w:tab/>
-      </w:r>
-      <w:r>
-        <w:tab/>
-        <w:t>rif40</w:t>
-      </w:r>
-    </w:p>
-    <w:p>
-      <w:pPr>
-        <w:pStyle w:val="Sourcecode"/>
-      </w:pPr>
-      <w:proofErr w:type="gramStart"/>
-      <w:r>
-        <w:t>sahsuland_dev</w:t>
-      </w:r>
-      <w:proofErr w:type="gramEnd"/>
-      <w:r>
-        <w:tab/>
-        <w:t>pch</w:t>
-      </w:r>
-      <w:r>
-        <w:tab/>
-      </w:r>
-      <w:r>
-        <w:tab/>
-      </w:r>
-      <w:r>
-        <w:tab/>
-        <w:t>pch</w:t>
-      </w:r>
-    </w:p>
-    <w:p>
-      <w:pPr>
-        <w:pStyle w:val="Sourcecode"/>
-      </w:pPr>
-      <w:proofErr w:type="gramStart"/>
-      <w:r>
-        <w:t>sahsuland_dev</w:t>
-      </w:r>
-      <w:proofErr w:type="gramEnd"/>
-      <w:r>
-        <w:tab/>
-        <w:t>pch</w:t>
-      </w:r>
-      <w:r>
-        <w:tab/>
-      </w:r>
-      <w:r>
-        <w:tab/>
-      </w:r>
-      <w:r>
-        <w:tab/>
-        <w:t>postgres</w:t>
-      </w:r>
-    </w:p>
-    <w:p>
-      <w:pPr>
-        <w:pStyle w:val="Sourcecode"/>
-      </w:pPr>
-      <w:r>
-        <w:t>#</w:t>
-      </w:r>
-    </w:p>
-    <w:p>
-      <w:pPr>
-        <w:pStyle w:val="Sourcecode"/>
-      </w:pPr>
-      <w:r>
         <w:t># Eof</w:t>
       </w:r>
     </w:p>
@@ -10797,7 +11262,7 @@
           <w:rFonts w:eastAsia="Calibri"/>
         </w:rPr>
       </w:pPr>
-      <w:bookmarkStart w:id="25" w:name="_Toc384125464"/>
+      <w:bookmarkStart w:id="26" w:name="_Toc384304265"/>
       <w:r>
         <w:rPr>
           <w:rFonts w:eastAsia="Calibri"/>
@@ -10805,7 +11270,7 @@
         <w:lastRenderedPageBreak/>
         <w:t>A.4 Postgres password file (pgpass)</w:t>
       </w:r>
-      <w:bookmarkEnd w:id="25"/>
+      <w:bookmarkEnd w:id="26"/>
     </w:p>
     <w:p>
       <w:proofErr w:type="gramStart"/>
@@ -10887,9 +11352,63 @@
       </w:r>
       <w:proofErr w:type="gramEnd"/>
       <w:r>
+        <w:t>5432:*:postgres:XXXXXXX</w:t>
+      </w:r>
+    </w:p>
+    <w:p>
+      <w:pPr>
+        <w:pStyle w:val="Sourcecode"/>
+      </w:pPr>
+      <w:proofErr w:type="gramStart"/>
+      <w:r>
+        <w:t>localhost:</w:t>
+      </w:r>
+      <w:proofErr w:type="gramEnd"/>
+      <w:r>
+        <w:t>5432:*:peterh:</w:t>
+      </w:r>
+      <w:r>
+        <w:t xml:space="preserve"> </w:t>
+      </w:r>
+      <w:r>
+        <w:t>XXXXXXX</w:t>
+      </w:r>
+    </w:p>
+    <w:p>
+      <w:pPr>
+        <w:pStyle w:val="Sourcecode"/>
+      </w:pPr>
+      <w:proofErr w:type="gramStart"/>
+      <w:r>
+        <w:t>wpea-pch:</w:t>
+      </w:r>
+      <w:proofErr w:type="gramEnd"/>
+      <w:r>
+        <w:t>5432:*:peterh:</w:t>
+      </w:r>
+      <w:r>
+        <w:t xml:space="preserve"> </w:t>
+      </w:r>
+      <w:r>
+        <w:t>XXXXXXX</w:t>
+      </w:r>
+    </w:p>
+    <w:p>
+      <w:pPr>
+        <w:pStyle w:val="Sourcecode"/>
+      </w:pPr>
+      <w:proofErr w:type="gramStart"/>
+      <w:r>
+        <w:t>wpea-rif1:</w:t>
+      </w:r>
+      <w:proofErr w:type="gramEnd"/>
+      <w:r>
         <w:t>5432:*:postgres:</w:t>
       </w:r>
       <w:r>
+        <w:t xml:space="preserve"> </w:t>
+      </w:r>
+      <w:r>
         <w:t>XXXXXXX</w:t>
       </w:r>
     </w:p>
@@ -10899,11 +11418,11 @@
       </w:pPr>
       <w:proofErr w:type="gramStart"/>
       <w:r>
-        <w:t>localhost:</w:t>
-      </w:r>
-      <w:proofErr w:type="gramEnd"/>
-      <w:r>
-        <w:t>5432:*:peterh:</w:t>
+        <w:t>wpea-rif1:</w:t>
+      </w:r>
+      <w:proofErr w:type="gramEnd"/>
+      <w:r>
+        <w:t>5432:*:pch:</w:t>
       </w:r>
       <w:r>
         <w:t xml:space="preserve"> </w:t>
@@ -10913,63 +11432,6 @@
       </w:r>
     </w:p>
     <w:p>
-      <w:pPr>
-        <w:pStyle w:val="Sourcecode"/>
-      </w:pPr>
-      <w:proofErr w:type="gramStart"/>
-      <w:r>
-        <w:t>wpea-pch:</w:t>
-      </w:r>
-      <w:proofErr w:type="gramEnd"/>
-      <w:r>
-        <w:t>5432:*:peterh:</w:t>
-      </w:r>
-      <w:r>
-        <w:t xml:space="preserve"> </w:t>
-      </w:r>
-      <w:r>
-        <w:t>XXXXXXX</w:t>
-      </w:r>
-    </w:p>
-    <w:p>
-      <w:pPr>
-        <w:pStyle w:val="Sourcecode"/>
-      </w:pPr>
-      <w:proofErr w:type="gramStart"/>
-      <w:r>
-        <w:t>wpea-rif1:</w:t>
-      </w:r>
-      <w:proofErr w:type="gramEnd"/>
-      <w:r>
-        <w:t>5432:*:postgres:</w:t>
-      </w:r>
-      <w:r>
-        <w:t xml:space="preserve"> </w:t>
-      </w:r>
-      <w:r>
-        <w:t>XXXXXXX</w:t>
-      </w:r>
-    </w:p>
-    <w:p>
-      <w:pPr>
-        <w:pStyle w:val="Sourcecode"/>
-      </w:pPr>
-      <w:proofErr w:type="gramStart"/>
-      <w:r>
-        <w:t>wpea-rif1:</w:t>
-      </w:r>
-      <w:proofErr w:type="gramEnd"/>
-      <w:r>
-        <w:t>5432:*:pch:</w:t>
-      </w:r>
-      <w:r>
-        <w:t xml:space="preserve"> </w:t>
-      </w:r>
-      <w:r>
-        <w:t>XXXXXXX</w:t>
-      </w:r>
-    </w:p>
-    <w:p>
       <w:r>
         <w:br w:type="page"/>
       </w:r>
@@ -10978,16 +11440,16 @@
       <w:pPr>
         <w:pStyle w:val="Heading1"/>
       </w:pPr>
-      <w:bookmarkStart w:id="26" w:name="_Ref384120746"/>
-      <w:bookmarkStart w:id="27" w:name="_Ref384121091"/>
-      <w:bookmarkStart w:id="28" w:name="_Toc384125465"/>
+      <w:bookmarkStart w:id="27" w:name="_Ref384120746"/>
+      <w:bookmarkStart w:id="28" w:name="_Ref384121091"/>
+      <w:bookmarkStart w:id="29" w:name="_Toc384304266"/>
       <w:r>
         <w:lastRenderedPageBreak/>
         <w:t>Appendix B – Postgres Server Configuration</w:t>
       </w:r>
-      <w:bookmarkEnd w:id="26"/>
       <w:bookmarkEnd w:id="27"/>
       <w:bookmarkEnd w:id="28"/>
+      <w:bookmarkEnd w:id="29"/>
     </w:p>
     <w:p>
       <w:pPr>
@@ -18623,12 +19085,12 @@
       <w:pPr>
         <w:pStyle w:val="Heading1"/>
       </w:pPr>
-      <w:bookmarkStart w:id="29" w:name="_Toc384125466"/>
+      <w:bookmarkStart w:id="30" w:name="_Toc384304267"/>
       <w:r>
         <w:lastRenderedPageBreak/>
         <w:t>Appendix C – SAHSULand db_create.sql script</w:t>
       </w:r>
-      <w:bookmarkEnd w:id="29"/>
+      <w:bookmarkEnd w:id="30"/>
     </w:p>
     <w:p>
       <w:pPr>
@@ -22703,7 +23165,7 @@
       </w:r>
     </w:p>
     <w:sectPr>
-      <w:footerReference w:type="default" r:id="rId18"/>
+      <w:footerReference w:type="default" r:id="rId19"/>
       <w:pgSz w:w="11906" w:h="16838" w:code="9"/>
       <w:pgMar w:top="1440" w:right="1440" w:bottom="1440" w:left="1440" w:header="709" w:footer="709" w:gutter="0"/>
       <w:cols w:space="708"/>
@@ -22759,7 +23221,7 @@
       <w:rPr>
         <w:noProof/>
       </w:rPr>
-      <w:t>3</w:t>
+      <w:t>29</w:t>
     </w:r>
     <w:r>
       <w:fldChar w:fldCharType="end"/>
@@ -24092,7 +24554,7 @@
   <w:abstractNum w:abstractNumId="12">
     <w:nsid w:val="7CC26A63"/>
     <w:multiLevelType w:val="hybridMultilevel"/>
-    <w:tmpl w:val="D2C42F16"/>
+    <w:tmpl w:val="D6F6529E"/>
     <w:lvl w:ilvl="0" w:tplc="08090001">
       <w:start w:val="1"/>
       <w:numFmt w:val="bullet"/>
@@ -25664,7 +26126,7 @@
 </file>
 
 <file path=customXml/itemProps1.xml><?xml version="1.0" encoding="utf-8"?>
-<ds:datastoreItem xmlns:ds="http://schemas.openxmlformats.org/officeDocument/2006/customXml" ds:itemID="{AD49390C-CE8F-45DD-AD25-0DE3F57BFE71}">
+<ds:datastoreItem xmlns:ds="http://schemas.openxmlformats.org/officeDocument/2006/customXml" ds:itemID="{EFB679A3-52FA-4732-BE9F-09F16EA339B4}">
   <ds:schemaRefs>
     <ds:schemaRef ds:uri="http://schemas.openxmlformats.org/officeDocument/2006/bibliography"/>
   </ds:schemaRefs>

</xml_diff>